<commit_message>
Final editing / Formatting changes
</commit_message>
<xml_diff>
--- a/ChessGameTestPlan.docx
+++ b/ChessGameTestPlan.docx
@@ -6,7 +6,7 @@
       <w:pPr>
         <w:pStyle w:val="Title-Subject"/>
         <w:pBdr>
-          <w:top w:val="single" w:color="auto" w:sz="24" w:space="1"/>
+          <w:top w:val="single" w:sz="24" w:space="1" w:color="auto"/>
         </w:pBdr>
         <w:spacing w:before="120" w:after="720"/>
         <w:ind w:left="0" w:right="-17"/>
@@ -57,12 +57,10 @@
       </w:pPr>
       <w:proofErr w:type="spellStart"/>
       <w:r>
-        <w:rPr/>
         <w:t>CentipedeArmy</w:t>
       </w:r>
       <w:proofErr w:type="spellEnd"/>
       <w:r>
-        <w:rPr/>
         <w:t xml:space="preserve"> Chess Game</w:t>
       </w:r>
     </w:p>
@@ -71,7 +69,6 @@
         <w:pStyle w:val="ByLine"/>
       </w:pPr>
       <w:r>
-        <w:rPr/>
         <w:t>Version 1.0 approved</w:t>
       </w:r>
     </w:p>
@@ -80,8 +77,7 @@
         <w:spacing w:before="240" w:after="720"/>
         <w:jc w:val="right"/>
         <w:rPr>
-          <w:rFonts w:ascii="Arial" w:hAnsi="Arial" w:eastAsia="Arial" w:cs="Arial"/>
-          <w:noProof w:val="0"/>
+          <w:rFonts w:ascii="Arial" w:eastAsia="Arial" w:hAnsi="Arial" w:cs="Arial"/>
           <w:sz w:val="28"/>
           <w:szCs w:val="28"/>
           <w:lang w:val="en-US"/>
@@ -89,300 +85,77 @@
       </w:pPr>
       <w:r>
         <w:rPr>
-          <w:rFonts w:ascii="Arial" w:hAnsi="Arial" w:eastAsia="Arial" w:cs="Arial"/>
-          <w:b w:val="1"/>
-          <w:bCs w:val="1"/>
-          <w:noProof w:val="0"/>
+          <w:rFonts w:ascii="Arial" w:eastAsia="Arial" w:hAnsi="Arial" w:cs="Arial"/>
+          <w:b/>
+          <w:bCs/>
           <w:sz w:val="28"/>
           <w:szCs w:val="28"/>
           <w:lang w:val="en-US"/>
         </w:rPr>
-        <w:t xml:space="preserve">Prepared </w:t>
-      </w:r>
-      <w:r>
-        <w:rPr>
-          <w:rFonts w:ascii="Arial" w:hAnsi="Arial" w:eastAsia="Arial" w:cs="Arial"/>
-          <w:b w:val="1"/>
-          <w:bCs w:val="1"/>
-          <w:noProof w:val="0"/>
+        <w:t xml:space="preserve">Prepared by Emmanuel (Tobi) </w:t>
+      </w:r>
+      <w:proofErr w:type="spellStart"/>
+      <w:r>
+        <w:rPr>
+          <w:rFonts w:ascii="Arial" w:eastAsia="Arial" w:hAnsi="Arial" w:cs="Arial"/>
+          <w:b/>
+          <w:bCs/>
           <w:sz w:val="28"/>
           <w:szCs w:val="28"/>
           <w:lang w:val="en-US"/>
         </w:rPr>
-        <w:t>by</w:t>
-      </w:r>
-      <w:r>
-        <w:rPr>
-          <w:rFonts w:ascii="Arial" w:hAnsi="Arial" w:eastAsia="Arial" w:cs="Arial"/>
-          <w:b w:val="1"/>
-          <w:bCs w:val="1"/>
-          <w:noProof w:val="0"/>
+        <w:t>Afolayan</w:t>
+      </w:r>
+      <w:proofErr w:type="spellEnd"/>
+      <w:r>
+        <w:rPr>
+          <w:rFonts w:ascii="Arial" w:eastAsia="Arial" w:hAnsi="Arial" w:cs="Arial"/>
+          <w:b/>
+          <w:bCs/>
           <w:sz w:val="28"/>
           <w:szCs w:val="28"/>
           <w:lang w:val="en-US"/>
         </w:rPr>
-        <w:t xml:space="preserve"> </w:t>
-      </w:r>
-      <w:r>
-        <w:rPr>
-          <w:rFonts w:ascii="Arial" w:hAnsi="Arial" w:eastAsia="Arial" w:cs="Arial"/>
-          <w:b w:val="1"/>
-          <w:bCs w:val="1"/>
-          <w:noProof w:val="0"/>
+        <w:t xml:space="preserve">, Drew Grubb, Jed Hutto, Jesse </w:t>
+      </w:r>
+      <w:proofErr w:type="spellStart"/>
+      <w:r>
+        <w:rPr>
+          <w:rFonts w:ascii="Arial" w:eastAsia="Arial" w:hAnsi="Arial" w:cs="Arial"/>
+          <w:b/>
+          <w:bCs/>
           <w:sz w:val="28"/>
           <w:szCs w:val="28"/>
           <w:lang w:val="en-US"/>
         </w:rPr>
-        <w:t>Emmanuel (</w:t>
-      </w:r>
-      <w:r>
-        <w:rPr>
-          <w:rFonts w:ascii="Arial" w:hAnsi="Arial" w:eastAsia="Arial" w:cs="Arial"/>
-          <w:b w:val="1"/>
-          <w:bCs w:val="1"/>
-          <w:noProof w:val="0"/>
+        <w:t>Miara</w:t>
+      </w:r>
+      <w:proofErr w:type="spellEnd"/>
+      <w:r>
+        <w:rPr>
+          <w:rFonts w:ascii="Arial" w:eastAsia="Arial" w:hAnsi="Arial" w:cs="Arial"/>
+          <w:b/>
+          <w:bCs/>
           <w:sz w:val="28"/>
           <w:szCs w:val="28"/>
           <w:lang w:val="en-US"/>
         </w:rPr>
-        <w:t>Tobi</w:t>
-      </w:r>
-      <w:r>
-        <w:rPr>
-          <w:rFonts w:ascii="Arial" w:hAnsi="Arial" w:eastAsia="Arial" w:cs="Arial"/>
-          <w:b w:val="1"/>
-          <w:bCs w:val="1"/>
-          <w:noProof w:val="0"/>
-          <w:sz w:val="28"/>
-          <w:szCs w:val="28"/>
-          <w:lang w:val="en-US"/>
-        </w:rPr>
-        <w:t>)</w:t>
-      </w:r>
-      <w:r>
-        <w:rPr>
-          <w:rFonts w:ascii="Arial" w:hAnsi="Arial" w:eastAsia="Arial" w:cs="Arial"/>
-          <w:b w:val="1"/>
-          <w:bCs w:val="1"/>
-          <w:noProof w:val="0"/>
-          <w:sz w:val="28"/>
-          <w:szCs w:val="28"/>
-          <w:lang w:val="en-US"/>
-        </w:rPr>
-        <w:t xml:space="preserve"> </w:t>
-      </w:r>
-      <w:proofErr w:type="spellStart"/>
-      <w:r>
-        <w:rPr>
-          <w:rFonts w:ascii="Arial" w:hAnsi="Arial" w:eastAsia="Arial" w:cs="Arial"/>
-          <w:b w:val="1"/>
-          <w:bCs w:val="1"/>
-          <w:noProof w:val="0"/>
-          <w:sz w:val="28"/>
-          <w:szCs w:val="28"/>
-          <w:lang w:val="en-US"/>
-        </w:rPr>
-        <w:t>Afola</w:t>
-      </w:r>
-      <w:r>
-        <w:rPr>
-          <w:rFonts w:ascii="Arial" w:hAnsi="Arial" w:eastAsia="Arial" w:cs="Arial"/>
-          <w:b w:val="1"/>
-          <w:bCs w:val="1"/>
-          <w:noProof w:val="0"/>
-          <w:sz w:val="28"/>
-          <w:szCs w:val="28"/>
-          <w:lang w:val="en-US"/>
-        </w:rPr>
-        <w:t>yan</w:t>
-      </w:r>
-      <w:proofErr w:type="spellEnd"/>
-      <w:r>
-        <w:rPr>
-          <w:rFonts w:ascii="Arial" w:hAnsi="Arial" w:eastAsia="Arial" w:cs="Arial"/>
-          <w:b w:val="1"/>
-          <w:bCs w:val="1"/>
-          <w:noProof w:val="0"/>
-          <w:sz w:val="28"/>
-          <w:szCs w:val="28"/>
-          <w:lang w:val="en-US"/>
-        </w:rPr>
-        <w:t>,</w:t>
-      </w:r>
-      <w:r>
-        <w:rPr>
-          <w:rFonts w:ascii="Arial" w:hAnsi="Arial" w:eastAsia="Arial" w:cs="Arial"/>
-          <w:b w:val="1"/>
-          <w:bCs w:val="1"/>
-          <w:noProof w:val="0"/>
-          <w:sz w:val="28"/>
-          <w:szCs w:val="28"/>
-          <w:lang w:val="en-US"/>
-        </w:rPr>
-        <w:t xml:space="preserve"> </w:t>
-      </w:r>
-      <w:r>
-        <w:rPr>
-          <w:rFonts w:ascii="Arial" w:hAnsi="Arial" w:eastAsia="Arial" w:cs="Arial"/>
-          <w:b w:val="1"/>
-          <w:bCs w:val="1"/>
-          <w:noProof w:val="0"/>
-          <w:sz w:val="28"/>
-          <w:szCs w:val="28"/>
-          <w:lang w:val="en-US"/>
-        </w:rPr>
-        <w:t>Dr</w:t>
-      </w:r>
-      <w:r>
-        <w:rPr>
-          <w:rFonts w:ascii="Arial" w:hAnsi="Arial" w:eastAsia="Arial" w:cs="Arial"/>
-          <w:b w:val="1"/>
-          <w:bCs w:val="1"/>
-          <w:noProof w:val="0"/>
-          <w:sz w:val="28"/>
-          <w:szCs w:val="28"/>
-          <w:lang w:val="en-US"/>
-        </w:rPr>
-        <w:t xml:space="preserve">ew </w:t>
-      </w:r>
-      <w:r>
-        <w:rPr>
-          <w:rFonts w:ascii="Arial" w:hAnsi="Arial" w:eastAsia="Arial" w:cs="Arial"/>
-          <w:b w:val="1"/>
-          <w:bCs w:val="1"/>
-          <w:noProof w:val="0"/>
-          <w:sz w:val="28"/>
-          <w:szCs w:val="28"/>
-          <w:lang w:val="en-US"/>
-        </w:rPr>
-        <w:t>Gru</w:t>
-      </w:r>
-      <w:r>
-        <w:rPr>
-          <w:rFonts w:ascii="Arial" w:hAnsi="Arial" w:eastAsia="Arial" w:cs="Arial"/>
-          <w:b w:val="1"/>
-          <w:bCs w:val="1"/>
-          <w:noProof w:val="0"/>
-          <w:sz w:val="28"/>
-          <w:szCs w:val="28"/>
-          <w:lang w:val="en-US"/>
-        </w:rPr>
-        <w:t>bb</w:t>
-      </w:r>
-      <w:r>
-        <w:rPr>
-          <w:rFonts w:ascii="Arial" w:hAnsi="Arial" w:eastAsia="Arial" w:cs="Arial"/>
-          <w:b w:val="1"/>
-          <w:bCs w:val="1"/>
-          <w:noProof w:val="0"/>
-          <w:sz w:val="28"/>
-          <w:szCs w:val="28"/>
-          <w:lang w:val="en-US"/>
-        </w:rPr>
-        <w:t xml:space="preserve">, </w:t>
-      </w:r>
-      <w:r>
-        <w:rPr>
-          <w:rFonts w:ascii="Arial" w:hAnsi="Arial" w:eastAsia="Arial" w:cs="Arial"/>
-          <w:b w:val="1"/>
-          <w:bCs w:val="1"/>
-          <w:noProof w:val="0"/>
-          <w:sz w:val="28"/>
-          <w:szCs w:val="28"/>
-          <w:lang w:val="en-US"/>
-        </w:rPr>
-        <w:t>J</w:t>
-      </w:r>
-      <w:r>
-        <w:rPr>
-          <w:rFonts w:ascii="Arial" w:hAnsi="Arial" w:eastAsia="Arial" w:cs="Arial"/>
-          <w:b w:val="1"/>
-          <w:bCs w:val="1"/>
-          <w:noProof w:val="0"/>
-          <w:sz w:val="28"/>
-          <w:szCs w:val="28"/>
-          <w:lang w:val="en-US"/>
-        </w:rPr>
-        <w:t xml:space="preserve">ed </w:t>
-      </w:r>
-      <w:r>
-        <w:rPr>
-          <w:rFonts w:ascii="Arial" w:hAnsi="Arial" w:eastAsia="Arial" w:cs="Arial"/>
-          <w:b w:val="1"/>
-          <w:bCs w:val="1"/>
-          <w:noProof w:val="0"/>
-          <w:sz w:val="28"/>
-          <w:szCs w:val="28"/>
-          <w:lang w:val="en-US"/>
-        </w:rPr>
-        <w:t>Hutt</w:t>
-      </w:r>
-      <w:r>
-        <w:rPr>
-          <w:rFonts w:ascii="Arial" w:hAnsi="Arial" w:eastAsia="Arial" w:cs="Arial"/>
-          <w:b w:val="1"/>
-          <w:bCs w:val="1"/>
-          <w:noProof w:val="0"/>
-          <w:sz w:val="28"/>
-          <w:szCs w:val="28"/>
-          <w:lang w:val="en-US"/>
-        </w:rPr>
-        <w:t xml:space="preserve">o, </w:t>
-      </w:r>
-      <w:r>
-        <w:rPr>
-          <w:rFonts w:ascii="Arial" w:hAnsi="Arial" w:eastAsia="Arial" w:cs="Arial"/>
-          <w:b w:val="1"/>
-          <w:bCs w:val="1"/>
-          <w:noProof w:val="0"/>
-          <w:sz w:val="28"/>
-          <w:szCs w:val="28"/>
-          <w:lang w:val="en-US"/>
-        </w:rPr>
-        <w:t xml:space="preserve">Jesse </w:t>
-      </w:r>
-      <w:proofErr w:type="spellStart"/>
-      <w:r>
-        <w:rPr>
-          <w:rFonts w:ascii="Arial" w:hAnsi="Arial" w:eastAsia="Arial" w:cs="Arial"/>
-          <w:b w:val="1"/>
-          <w:bCs w:val="1"/>
-          <w:noProof w:val="0"/>
-          <w:sz w:val="28"/>
-          <w:szCs w:val="28"/>
-          <w:lang w:val="en-US"/>
-        </w:rPr>
-        <w:t>Miara</w:t>
-      </w:r>
-      <w:proofErr w:type="spellEnd"/>
-      <w:r>
-        <w:rPr>
-          <w:rFonts w:ascii="Arial" w:hAnsi="Arial" w:eastAsia="Arial" w:cs="Arial"/>
-          <w:b w:val="1"/>
-          <w:bCs w:val="1"/>
-          <w:noProof w:val="0"/>
-          <w:sz w:val="28"/>
-          <w:szCs w:val="28"/>
-          <w:lang w:val="en-US"/>
-        </w:rPr>
         <w:t>, Ryan Weeks</w:t>
       </w:r>
     </w:p>
-    <w:p w14:noSpellErr="1">
+    <w:p>
       <w:pPr>
         <w:pStyle w:val="ByLine"/>
       </w:pPr>
       <w:r>
-        <w:rPr/>
         <w:t>CS 3398.264</w:t>
       </w:r>
     </w:p>
-    <w:p w14:noSpellErr="1">
+    <w:p>
       <w:pPr>
         <w:pStyle w:val="ByLine"/>
       </w:pPr>
       <w:r>
-        <w:rPr/>
         <w:t>February 16, 2018</w:t>
       </w:r>
     </w:p>
@@ -399,26 +172,26 @@
           <w:footerReference w:type="default" r:id="rId8"/>
           <w:headerReference w:type="first" r:id="rId9"/>
           <w:footerReference w:type="first" r:id="rId10"/>
-          <w:pgSz w:w="12240" w:h="15840" w:orient="portrait" w:code="1"/>
+          <w:pgSz w:w="12240" w:h="15840" w:code="1"/>
           <w:pgMar w:top="1440" w:right="1440" w:bottom="1440" w:left="1440" w:header="1440" w:footer="1440" w:gutter="0"/>
           <w:cols w:space="720"/>
         </w:sectPr>
       </w:pPr>
     </w:p>
-    <w:p w14:noSpellErr="1">
+    <w:p>
       <w:pPr>
         <w:pStyle w:val="Heading1"/>
         <w:numPr>
+          <w:ilvl w:val="1"/>
           <w:numId w:val="0"/>
         </w:numPr>
-        <w:ind w:left="0"/>
-      </w:pPr>
-      <w:bookmarkStart w:name="_Toc107858165" w:id="0"/>
-      <w:bookmarkStart w:name="_Toc112092349" w:id="1"/>
-      <w:bookmarkStart w:name="_Toc116314000" w:id="2"/>
-      <w:bookmarkStart w:name="_Toc117484242" w:id="3"/>
-      <w:r>
-        <w:rPr/>
+      </w:pPr>
+      <w:bookmarkStart w:id="0" w:name="_Toc107858165"/>
+      <w:bookmarkStart w:id="1" w:name="_Toc112092349"/>
+      <w:bookmarkStart w:id="2" w:name="_Toc116314000"/>
+      <w:bookmarkStart w:id="3" w:name="_Toc117484242"/>
+      <w:r>
+        <w:lastRenderedPageBreak/>
         <w:t>Contents</w:t>
       </w:r>
       <w:bookmarkEnd w:id="0"/>
@@ -432,6 +205,7 @@
         <w:tabs>
           <w:tab w:val="right" w:leader="dot" w:pos="9350"/>
         </w:tabs>
+        <w:spacing w:line="360" w:lineRule="auto"/>
         <w:rPr>
           <w:b w:val="0"/>
           <w:caps w:val="0"/>
@@ -460,7 +234,7 @@
         </w:rPr>
         <w:fldChar w:fldCharType="separate"/>
       </w:r>
-      <w:hyperlink w:history="1" w:anchor="_Toc117484243">
+      <w:hyperlink w:anchor="_Toc117484243" w:history="1">
         <w:r>
           <w:rPr>
             <w:rStyle w:val="Hyperlink"/>
@@ -523,6 +297,7 @@
         <w:tabs>
           <w:tab w:val="right" w:leader="dot" w:pos="9350"/>
         </w:tabs>
+        <w:spacing w:line="360" w:lineRule="auto"/>
         <w:rPr>
           <w:b w:val="0"/>
           <w:caps w:val="0"/>
@@ -530,7 +305,7 @@
           <w:sz w:val="24"/>
         </w:rPr>
       </w:pPr>
-      <w:hyperlink w:history="1" w:anchor="_Toc117484244">
+      <w:hyperlink w:anchor="_Toc117484244" w:history="1">
         <w:r>
           <w:rPr>
             <w:rStyle w:val="Hyperlink"/>
@@ -587,13 +362,14 @@
         <w:tabs>
           <w:tab w:val="right" w:leader="dot" w:pos="9350"/>
         </w:tabs>
+        <w:spacing w:line="360" w:lineRule="auto"/>
         <w:rPr>
           <w:smallCaps w:val="0"/>
           <w:noProof/>
           <w:sz w:val="24"/>
         </w:rPr>
       </w:pPr>
-      <w:hyperlink w:history="1" w:anchor="_Toc117484245">
+      <w:hyperlink w:anchor="_Toc117484245" w:history="1">
         <w:r>
           <w:rPr>
             <w:rStyle w:val="Hyperlink"/>
@@ -650,13 +426,14 @@
         <w:tabs>
           <w:tab w:val="right" w:leader="dot" w:pos="9350"/>
         </w:tabs>
+        <w:spacing w:line="360" w:lineRule="auto"/>
         <w:rPr>
           <w:smallCaps w:val="0"/>
           <w:noProof/>
           <w:sz w:val="24"/>
         </w:rPr>
       </w:pPr>
-      <w:hyperlink w:history="1" w:anchor="_Toc117484246">
+      <w:hyperlink w:anchor="_Toc117484246" w:history="1">
         <w:r>
           <w:rPr>
             <w:rStyle w:val="Hyperlink"/>
@@ -698,6 +475,78 @@
             <w:noProof/>
           </w:rPr>
           <w:t>1</w:t>
+        </w:r>
+        <w:r>
+          <w:rPr>
+            <w:noProof/>
+          </w:rPr>
+          <w:fldChar w:fldCharType="end"/>
+        </w:r>
+      </w:hyperlink>
+    </w:p>
+    <w:p>
+      <w:pPr>
+        <w:pStyle w:val="TOC1"/>
+        <w:tabs>
+          <w:tab w:val="right" w:leader="dot" w:pos="9350"/>
+        </w:tabs>
+        <w:spacing w:line="360" w:lineRule="auto"/>
+        <w:rPr>
+          <w:b w:val="0"/>
+          <w:caps w:val="0"/>
+          <w:noProof/>
+          <w:sz w:val="24"/>
+        </w:rPr>
+      </w:pPr>
+      <w:hyperlink w:anchor="_Toc117484250" w:history="1">
+        <w:r>
+          <w:rPr>
+            <w:rStyle w:val="Hyperlink"/>
+            <w:noProof/>
+          </w:rPr>
+          <w:t xml:space="preserve">2 </w:t>
+        </w:r>
+        <w:r>
+          <w:rPr>
+            <w:rStyle w:val="Hyperlink"/>
+            <w:noProof/>
+          </w:rPr>
+          <w:t>TESTING STRATEGY</w:t>
+        </w:r>
+        <w:r>
+          <w:rPr>
+            <w:noProof/>
+          </w:rPr>
+          <w:tab/>
+        </w:r>
+        <w:r>
+          <w:rPr>
+            <w:noProof/>
+          </w:rPr>
+          <w:fldChar w:fldCharType="begin"/>
+        </w:r>
+        <w:r>
+          <w:rPr>
+            <w:noProof/>
+          </w:rPr>
+          <w:instrText xml:space="preserve"> PAGEREF _Toc117484250 \h </w:instrText>
+        </w:r>
+        <w:r>
+          <w:rPr>
+            <w:noProof/>
+          </w:rPr>
+        </w:r>
+        <w:r>
+          <w:rPr>
+            <w:noProof/>
+          </w:rPr>
+          <w:fldChar w:fldCharType="separate"/>
+        </w:r>
+        <w:r>
+          <w:rPr>
+            <w:noProof/>
+          </w:rPr>
+          <w:t>2</w:t>
         </w:r>
         <w:r>
           <w:rPr>
@@ -713,19 +562,39 @@
         <w:tabs>
           <w:tab w:val="right" w:leader="dot" w:pos="9350"/>
         </w:tabs>
-        <w:rPr>
-          <w:smallCaps w:val="0"/>
+        <w:spacing w:line="360" w:lineRule="auto"/>
+        <w:rPr>
           <w:noProof/>
-          <w:sz w:val="24"/>
-        </w:rPr>
-      </w:pPr>
-      <w:hyperlink w:history="1" w:anchor="_Toc117484247">
+        </w:rPr>
+      </w:pPr>
+      <w:hyperlink w:anchor="_Toc117484252" w:history="1">
         <w:r>
           <w:rPr>
             <w:rStyle w:val="Hyperlink"/>
             <w:noProof/>
           </w:rPr>
-          <w:t>1.3 Definitions, Acronyms and Abbreviations</w:t>
+          <w:t>2.</w:t>
+        </w:r>
+        <w:r>
+          <w:rPr>
+            <w:rStyle w:val="Hyperlink"/>
+            <w:noProof/>
+          </w:rPr>
+          <w:t>1</w:t>
+        </w:r>
+        <w:r>
+          <w:rPr>
+            <w:rStyle w:val="Hyperlink"/>
+            <w:noProof/>
+          </w:rPr>
+          <w:t xml:space="preserve"> </w:t>
+        </w:r>
+        <w:r>
+          <w:rPr>
+            <w:rStyle w:val="Hyperlink"/>
+            <w:noProof/>
+          </w:rPr>
+          <w:t>System Test</w:t>
         </w:r>
         <w:r>
           <w:rPr>
@@ -743,7 +612,7 @@
           <w:rPr>
             <w:noProof/>
           </w:rPr>
-          <w:instrText xml:space="preserve"> PAGEREF _Toc117484247 \h </w:instrText>
+          <w:instrText xml:space="preserve"> PAGEREF _Toc117484252 \h </w:instrText>
         </w:r>
         <w:r>
           <w:rPr>
@@ -760,7 +629,7 @@
           <w:rPr>
             <w:noProof/>
           </w:rPr>
-          <w:t>1</w:t>
+          <w:t>2</w:t>
         </w:r>
         <w:r>
           <w:rPr>
@@ -776,19 +645,39 @@
         <w:tabs>
           <w:tab w:val="right" w:leader="dot" w:pos="9350"/>
         </w:tabs>
-        <w:rPr>
-          <w:smallCaps w:val="0"/>
+        <w:spacing w:line="360" w:lineRule="auto"/>
+        <w:rPr>
           <w:noProof/>
-          <w:sz w:val="24"/>
-        </w:rPr>
-      </w:pPr>
-      <w:hyperlink w:history="1" w:anchor="_Toc117484248">
+        </w:rPr>
+      </w:pPr>
+      <w:hyperlink w:anchor="_Toc117484252" w:history="1">
         <w:r>
           <w:rPr>
             <w:rStyle w:val="Hyperlink"/>
             <w:noProof/>
           </w:rPr>
-          <w:t>1.4 Supporting Materials</w:t>
+          <w:t>2.</w:t>
+        </w:r>
+        <w:r>
+          <w:rPr>
+            <w:rStyle w:val="Hyperlink"/>
+            <w:noProof/>
+          </w:rPr>
+          <w:t>2</w:t>
+        </w:r>
+        <w:r>
+          <w:rPr>
+            <w:rStyle w:val="Hyperlink"/>
+            <w:noProof/>
+          </w:rPr>
+          <w:t xml:space="preserve"> </w:t>
+        </w:r>
+        <w:r>
+          <w:rPr>
+            <w:rStyle w:val="Hyperlink"/>
+            <w:noProof/>
+          </w:rPr>
+          <w:t>Performance Test</w:t>
         </w:r>
         <w:r>
           <w:rPr>
@@ -806,7 +695,7 @@
           <w:rPr>
             <w:noProof/>
           </w:rPr>
-          <w:instrText xml:space="preserve"> PAGEREF _Toc117484248 \h </w:instrText>
+          <w:instrText xml:space="preserve"> PAGEREF _Toc117484252 \h </w:instrText>
         </w:r>
         <w:r>
           <w:rPr>
@@ -823,7 +712,7 @@
           <w:rPr>
             <w:noProof/>
           </w:rPr>
-          <w:t>1</w:t>
+          <w:t>2</w:t>
         </w:r>
         <w:r>
           <w:rPr>
@@ -839,19 +728,39 @@
         <w:tabs>
           <w:tab w:val="right" w:leader="dot" w:pos="9350"/>
         </w:tabs>
-        <w:rPr>
-          <w:smallCaps w:val="0"/>
+        <w:spacing w:line="360" w:lineRule="auto"/>
+        <w:rPr>
           <w:noProof/>
-          <w:sz w:val="24"/>
-        </w:rPr>
-      </w:pPr>
-      <w:hyperlink w:history="1" w:anchor="_Toc117484249">
+        </w:rPr>
+      </w:pPr>
+      <w:hyperlink w:anchor="_Toc117484252" w:history="1">
         <w:r>
           <w:rPr>
             <w:rStyle w:val="Hyperlink"/>
             <w:noProof/>
           </w:rPr>
-          <w:t>1.5 Document Overview</w:t>
+          <w:t>2.</w:t>
+        </w:r>
+        <w:r>
+          <w:rPr>
+            <w:rStyle w:val="Hyperlink"/>
+            <w:noProof/>
+          </w:rPr>
+          <w:t>3</w:t>
+        </w:r>
+        <w:r>
+          <w:rPr>
+            <w:rStyle w:val="Hyperlink"/>
+            <w:noProof/>
+          </w:rPr>
+          <w:t xml:space="preserve"> </w:t>
+        </w:r>
+        <w:r>
+          <w:rPr>
+            <w:rStyle w:val="Hyperlink"/>
+            <w:noProof/>
+          </w:rPr>
+          <w:t>Automated Test</w:t>
         </w:r>
         <w:r>
           <w:rPr>
@@ -869,7 +778,7 @@
           <w:rPr>
             <w:noProof/>
           </w:rPr>
-          <w:instrText xml:space="preserve"> PAGEREF _Toc117484249 \h </w:instrText>
+          <w:instrText xml:space="preserve"> PAGEREF _Toc117484252 \h </w:instrText>
         </w:r>
         <w:r>
           <w:rPr>
@@ -886,7 +795,7 @@
           <w:rPr>
             <w:noProof/>
           </w:rPr>
-          <w:t>1</w:t>
+          <w:t>2</w:t>
         </w:r>
         <w:r>
           <w:rPr>
@@ -895,6 +804,351 @@
           <w:fldChar w:fldCharType="end"/>
         </w:r>
       </w:hyperlink>
+    </w:p>
+    <w:p>
+      <w:pPr>
+        <w:pStyle w:val="TOC2"/>
+        <w:tabs>
+          <w:tab w:val="right" w:leader="dot" w:pos="9350"/>
+        </w:tabs>
+        <w:spacing w:line="360" w:lineRule="auto"/>
+        <w:rPr>
+          <w:noProof/>
+        </w:rPr>
+      </w:pPr>
+      <w:hyperlink w:anchor="_Toc117484252" w:history="1">
+        <w:r>
+          <w:rPr>
+            <w:rStyle w:val="Hyperlink"/>
+            <w:noProof/>
+          </w:rPr>
+          <w:t>2.</w:t>
+        </w:r>
+        <w:r>
+          <w:rPr>
+            <w:rStyle w:val="Hyperlink"/>
+            <w:noProof/>
+          </w:rPr>
+          <w:t>4</w:t>
+        </w:r>
+        <w:r>
+          <w:rPr>
+            <w:rStyle w:val="Hyperlink"/>
+            <w:noProof/>
+          </w:rPr>
+          <w:t xml:space="preserve"> </w:t>
+        </w:r>
+        <w:r>
+          <w:rPr>
+            <w:rStyle w:val="Hyperlink"/>
+            <w:noProof/>
+          </w:rPr>
+          <w:t>Recovery test</w:t>
+        </w:r>
+        <w:r>
+          <w:rPr>
+            <w:noProof/>
+          </w:rPr>
+          <w:tab/>
+        </w:r>
+        <w:r>
+          <w:rPr>
+            <w:noProof/>
+          </w:rPr>
+          <w:fldChar w:fldCharType="begin"/>
+        </w:r>
+        <w:r>
+          <w:rPr>
+            <w:noProof/>
+          </w:rPr>
+          <w:instrText xml:space="preserve"> PAGEREF _Toc117484252 \h </w:instrText>
+        </w:r>
+        <w:r>
+          <w:rPr>
+            <w:noProof/>
+          </w:rPr>
+        </w:r>
+        <w:r>
+          <w:rPr>
+            <w:noProof/>
+          </w:rPr>
+          <w:fldChar w:fldCharType="separate"/>
+        </w:r>
+        <w:r>
+          <w:rPr>
+            <w:noProof/>
+          </w:rPr>
+          <w:t>2</w:t>
+        </w:r>
+        <w:r>
+          <w:rPr>
+            <w:noProof/>
+          </w:rPr>
+          <w:fldChar w:fldCharType="end"/>
+        </w:r>
+      </w:hyperlink>
+    </w:p>
+    <w:p>
+      <w:pPr>
+        <w:pStyle w:val="TOC2"/>
+        <w:tabs>
+          <w:tab w:val="right" w:leader="dot" w:pos="9350"/>
+        </w:tabs>
+        <w:spacing w:line="360" w:lineRule="auto"/>
+        <w:rPr>
+          <w:noProof/>
+        </w:rPr>
+      </w:pPr>
+      <w:hyperlink w:anchor="_Toc117484252" w:history="1">
+        <w:r>
+          <w:rPr>
+            <w:rStyle w:val="Hyperlink"/>
+            <w:noProof/>
+          </w:rPr>
+          <w:t>2.</w:t>
+        </w:r>
+        <w:r>
+          <w:rPr>
+            <w:rStyle w:val="Hyperlink"/>
+            <w:noProof/>
+          </w:rPr>
+          <w:t>5</w:t>
+        </w:r>
+        <w:r>
+          <w:rPr>
+            <w:rStyle w:val="Hyperlink"/>
+            <w:noProof/>
+          </w:rPr>
+          <w:t xml:space="preserve"> </w:t>
+        </w:r>
+        <w:r>
+          <w:rPr>
+            <w:rStyle w:val="Hyperlink"/>
+            <w:noProof/>
+          </w:rPr>
+          <w:t>Documentation test</w:t>
+        </w:r>
+        <w:r>
+          <w:rPr>
+            <w:noProof/>
+          </w:rPr>
+          <w:tab/>
+        </w:r>
+        <w:r>
+          <w:rPr>
+            <w:noProof/>
+          </w:rPr>
+          <w:fldChar w:fldCharType="begin"/>
+        </w:r>
+        <w:r>
+          <w:rPr>
+            <w:noProof/>
+          </w:rPr>
+          <w:instrText xml:space="preserve"> PAGEREF _Toc117484252 \h </w:instrText>
+        </w:r>
+        <w:r>
+          <w:rPr>
+            <w:noProof/>
+          </w:rPr>
+        </w:r>
+        <w:r>
+          <w:rPr>
+            <w:noProof/>
+          </w:rPr>
+          <w:fldChar w:fldCharType="separate"/>
+        </w:r>
+        <w:r>
+          <w:rPr>
+            <w:noProof/>
+          </w:rPr>
+          <w:t>2</w:t>
+        </w:r>
+        <w:r>
+          <w:rPr>
+            <w:noProof/>
+          </w:rPr>
+          <w:fldChar w:fldCharType="end"/>
+        </w:r>
+      </w:hyperlink>
+    </w:p>
+    <w:p>
+      <w:pPr>
+        <w:pStyle w:val="TOC2"/>
+        <w:tabs>
+          <w:tab w:val="right" w:leader="dot" w:pos="9350"/>
+        </w:tabs>
+        <w:spacing w:line="360" w:lineRule="auto"/>
+        <w:rPr>
+          <w:noProof/>
+        </w:rPr>
+      </w:pPr>
+      <w:hyperlink w:anchor="_Toc117484252" w:history="1">
+        <w:r>
+          <w:rPr>
+            <w:rStyle w:val="Hyperlink"/>
+            <w:noProof/>
+          </w:rPr>
+          <w:t>2.</w:t>
+        </w:r>
+        <w:r>
+          <w:rPr>
+            <w:rStyle w:val="Hyperlink"/>
+            <w:noProof/>
+          </w:rPr>
+          <w:t>6</w:t>
+        </w:r>
+        <w:r>
+          <w:rPr>
+            <w:rStyle w:val="Hyperlink"/>
+            <w:noProof/>
+          </w:rPr>
+          <w:t xml:space="preserve"> </w:t>
+        </w:r>
+        <w:r>
+          <w:rPr>
+            <w:rStyle w:val="Hyperlink"/>
+            <w:noProof/>
+          </w:rPr>
+          <w:t>Beta Test</w:t>
+        </w:r>
+        <w:r>
+          <w:rPr>
+            <w:noProof/>
+          </w:rPr>
+          <w:tab/>
+        </w:r>
+        <w:r>
+          <w:rPr>
+            <w:noProof/>
+          </w:rPr>
+          <w:fldChar w:fldCharType="begin"/>
+        </w:r>
+        <w:r>
+          <w:rPr>
+            <w:noProof/>
+          </w:rPr>
+          <w:instrText xml:space="preserve"> PAGEREF _Toc117484252 \h </w:instrText>
+        </w:r>
+        <w:r>
+          <w:rPr>
+            <w:noProof/>
+          </w:rPr>
+        </w:r>
+        <w:r>
+          <w:rPr>
+            <w:noProof/>
+          </w:rPr>
+          <w:fldChar w:fldCharType="separate"/>
+        </w:r>
+        <w:r>
+          <w:rPr>
+            <w:noProof/>
+          </w:rPr>
+          <w:t>2</w:t>
+        </w:r>
+        <w:r>
+          <w:rPr>
+            <w:noProof/>
+          </w:rPr>
+          <w:fldChar w:fldCharType="end"/>
+        </w:r>
+      </w:hyperlink>
+    </w:p>
+    <w:p>
+      <w:pPr>
+        <w:pStyle w:val="TOC2"/>
+        <w:tabs>
+          <w:tab w:val="right" w:leader="dot" w:pos="9350"/>
+        </w:tabs>
+        <w:spacing w:line="360" w:lineRule="auto"/>
+        <w:rPr>
+          <w:noProof/>
+        </w:rPr>
+      </w:pPr>
+      <w:hyperlink w:anchor="_Toc117484252" w:history="1">
+        <w:r>
+          <w:rPr>
+            <w:rStyle w:val="Hyperlink"/>
+            <w:noProof/>
+          </w:rPr>
+          <w:t>2.</w:t>
+        </w:r>
+        <w:r>
+          <w:rPr>
+            <w:rStyle w:val="Hyperlink"/>
+            <w:noProof/>
+          </w:rPr>
+          <w:t>7</w:t>
+        </w:r>
+        <w:r>
+          <w:rPr>
+            <w:rStyle w:val="Hyperlink"/>
+            <w:noProof/>
+          </w:rPr>
+          <w:t xml:space="preserve"> </w:t>
+        </w:r>
+        <w:r>
+          <w:rPr>
+            <w:rStyle w:val="Hyperlink"/>
+            <w:noProof/>
+          </w:rPr>
+          <w:t>acceptance test</w:t>
+        </w:r>
+        <w:r>
+          <w:rPr>
+            <w:noProof/>
+          </w:rPr>
+          <w:tab/>
+        </w:r>
+        <w:r>
+          <w:rPr>
+            <w:noProof/>
+          </w:rPr>
+          <w:fldChar w:fldCharType="begin"/>
+        </w:r>
+        <w:r>
+          <w:rPr>
+            <w:noProof/>
+          </w:rPr>
+          <w:instrText xml:space="preserve"> PAGEREF _Toc117484252 \h </w:instrText>
+        </w:r>
+        <w:r>
+          <w:rPr>
+            <w:noProof/>
+          </w:rPr>
+        </w:r>
+        <w:r>
+          <w:rPr>
+            <w:noProof/>
+          </w:rPr>
+          <w:fldChar w:fldCharType="separate"/>
+        </w:r>
+        <w:r>
+          <w:rPr>
+            <w:noProof/>
+          </w:rPr>
+          <w:t>2</w:t>
+        </w:r>
+        <w:r>
+          <w:rPr>
+            <w:noProof/>
+          </w:rPr>
+          <w:fldChar w:fldCharType="end"/>
+        </w:r>
+      </w:hyperlink>
+    </w:p>
+    <w:p>
+      <w:pPr>
+        <w:pStyle w:val="TOC2"/>
+        <w:tabs>
+          <w:tab w:val="right" w:leader="dot" w:pos="9350"/>
+        </w:tabs>
+        <w:spacing w:line="360" w:lineRule="auto"/>
+        <w:ind w:left="0"/>
+        <w:rPr>
+          <w:noProof/>
+        </w:rPr>
+      </w:pPr>
     </w:p>
     <w:p>
       <w:pPr>
@@ -902,6 +1156,7 @@
         <w:tabs>
           <w:tab w:val="right" w:leader="dot" w:pos="9350"/>
         </w:tabs>
+        <w:spacing w:line="360" w:lineRule="auto"/>
         <w:rPr>
           <w:b w:val="0"/>
           <w:caps w:val="0"/>
@@ -909,13 +1164,27 @@
           <w:sz w:val="24"/>
         </w:rPr>
       </w:pPr>
-      <w:hyperlink w:history="1" w:anchor="_Toc117484250">
+      <w:hyperlink w:anchor="_Toc117484250" w:history="1">
         <w:r>
           <w:rPr>
             <w:rStyle w:val="Hyperlink"/>
             <w:noProof/>
           </w:rPr>
-          <w:t>2 Architecture</w:t>
+          <w:t>3</w:t>
+        </w:r>
+        <w:r>
+          <w:rPr>
+            <w:rStyle w:val="Hyperlink"/>
+            <w:noProof/>
+          </w:rPr>
+          <w:t xml:space="preserve"> </w:t>
+        </w:r>
+        <w:r>
+          <w:rPr>
+            <w:rStyle w:val="Hyperlink"/>
+            <w:noProof/>
+          </w:rPr>
+          <w:t>ENVIRONMENT REQUIREMENTS</w:t>
         </w:r>
         <w:r>
           <w:rPr>
@@ -927,36 +1196,7 @@
           <w:rPr>
             <w:noProof/>
           </w:rPr>
-          <w:fldChar w:fldCharType="begin"/>
-        </w:r>
-        <w:r>
-          <w:rPr>
-            <w:noProof/>
-          </w:rPr>
-          <w:instrText xml:space="preserve"> PAGEREF _Toc117484250 \h </w:instrText>
-        </w:r>
-        <w:r>
-          <w:rPr>
-            <w:noProof/>
-          </w:rPr>
-        </w:r>
-        <w:r>
-          <w:rPr>
-            <w:noProof/>
-          </w:rPr>
-          <w:fldChar w:fldCharType="separate"/>
-        </w:r>
-        <w:r>
-          <w:rPr>
-            <w:noProof/>
-          </w:rPr>
-          <w:t>2</w:t>
-        </w:r>
-        <w:r>
-          <w:rPr>
-            <w:noProof/>
-          </w:rPr>
-          <w:fldChar w:fldCharType="end"/>
+          <w:t>3</w:t>
         </w:r>
       </w:hyperlink>
     </w:p>
@@ -966,20 +1206,37 @@
         <w:tabs>
           <w:tab w:val="right" w:leader="dot" w:pos="9350"/>
         </w:tabs>
+        <w:spacing w:line="360" w:lineRule="auto"/>
         <w:rPr>
           <w:smallCaps w:val="0"/>
           <w:noProof/>
           <w:sz w:val="24"/>
         </w:rPr>
       </w:pPr>
-      <w:hyperlink w:history="1" w:anchor="_Toc117484251">
+      <w:hyperlink w:anchor="_Toc117484251" w:history="1">
         <w:r>
           <w:rPr>
             <w:rStyle w:val="Hyperlink"/>
             <w:noProof/>
           </w:rPr>
-          <w:t>2.1 Overview</w:t>
-        </w:r>
+          <w:t>3</w:t>
+        </w:r>
+        <w:r>
+          <w:rPr>
+            <w:rStyle w:val="Hyperlink"/>
+            <w:noProof/>
+          </w:rPr>
+          <w:t xml:space="preserve">.1 </w:t>
+        </w:r>
+        <w:r>
+          <w:rPr>
+            <w:rStyle w:val="Hyperlink"/>
+            <w:noProof/>
+          </w:rPr>
+          <w:t>Environment 1</w:t>
+        </w:r>
+        <w:bookmarkStart w:id="4" w:name="_GoBack"/>
+        <w:bookmarkEnd w:id="4"/>
         <w:r>
           <w:rPr>
             <w:noProof/>
@@ -1029,19 +1286,32 @@
         <w:tabs>
           <w:tab w:val="right" w:leader="dot" w:pos="9350"/>
         </w:tabs>
-        <w:rPr>
-          <w:smallCaps w:val="0"/>
+        <w:spacing w:line="360" w:lineRule="auto"/>
+        <w:rPr>
           <w:noProof/>
-          <w:sz w:val="24"/>
-        </w:rPr>
-      </w:pPr>
-      <w:hyperlink w:history="1" w:anchor="_Toc117484252">
+        </w:rPr>
+      </w:pPr>
+      <w:hyperlink w:anchor="_Toc117484252" w:history="1">
         <w:r>
           <w:rPr>
             <w:rStyle w:val="Hyperlink"/>
             <w:noProof/>
           </w:rPr>
-          <w:t>2.2 Component 1..n</w:t>
+          <w:t>3</w:t>
+        </w:r>
+        <w:r>
+          <w:rPr>
+            <w:rStyle w:val="Hyperlink"/>
+            <w:noProof/>
+          </w:rPr>
+          <w:t xml:space="preserve">.2 </w:t>
+        </w:r>
+        <w:r>
+          <w:rPr>
+            <w:rStyle w:val="Hyperlink"/>
+            <w:noProof/>
+          </w:rPr>
+          <w:t>Environment 2</w:t>
         </w:r>
         <w:r>
           <w:rPr>
@@ -1092,6 +1362,7 @@
         <w:tabs>
           <w:tab w:val="right" w:leader="dot" w:pos="9350"/>
         </w:tabs>
+        <w:spacing w:line="360" w:lineRule="auto"/>
         <w:rPr>
           <w:b w:val="0"/>
           <w:caps w:val="0"/>
@@ -1099,13 +1370,27 @@
           <w:sz w:val="24"/>
         </w:rPr>
       </w:pPr>
-      <w:hyperlink w:history="1" w:anchor="_Toc117484253">
+      <w:hyperlink w:anchor="_Toc117484250" w:history="1">
         <w:r>
           <w:rPr>
             <w:rStyle w:val="Hyperlink"/>
             <w:noProof/>
           </w:rPr>
-          <w:t>3 High-Level Design</w:t>
+          <w:t>4</w:t>
+        </w:r>
+        <w:r>
+          <w:rPr>
+            <w:rStyle w:val="Hyperlink"/>
+            <w:noProof/>
+          </w:rPr>
+          <w:t xml:space="preserve"> </w:t>
+        </w:r>
+        <w:r>
+          <w:rPr>
+            <w:rStyle w:val="Hyperlink"/>
+            <w:noProof/>
+          </w:rPr>
+          <w:t>Functions to be tested</w:t>
         </w:r>
         <w:r>
           <w:rPr>
@@ -1117,445 +1402,45 @@
           <w:rPr>
             <w:noProof/>
           </w:rPr>
-          <w:fldChar w:fldCharType="begin"/>
-        </w:r>
-        <w:r>
-          <w:rPr>
-            <w:noProof/>
-          </w:rPr>
-          <w:instrText xml:space="preserve"> PAGEREF _Toc117484253 \h </w:instrText>
-        </w:r>
-        <w:r>
-          <w:rPr>
-            <w:noProof/>
-          </w:rPr>
-        </w:r>
-        <w:r>
-          <w:rPr>
-            <w:noProof/>
-          </w:rPr>
-          <w:fldChar w:fldCharType="separate"/>
-        </w:r>
-        <w:r>
-          <w:rPr>
-            <w:noProof/>
-          </w:rPr>
           <w:t>3</w:t>
         </w:r>
-        <w:r>
-          <w:rPr>
-            <w:noProof/>
-          </w:rPr>
-          <w:fldChar w:fldCharType="end"/>
-        </w:r>
       </w:hyperlink>
     </w:p>
     <w:p>
       <w:pPr>
-        <w:pStyle w:val="TOC1"/>
-        <w:tabs>
-          <w:tab w:val="right" w:leader="dot" w:pos="9350"/>
-        </w:tabs>
-        <w:rPr>
-          <w:b w:val="0"/>
-          <w:caps w:val="0"/>
-          <w:noProof/>
-          <w:sz w:val="24"/>
-        </w:rPr>
-      </w:pPr>
-      <w:hyperlink w:history="1" w:anchor="_Toc117484254">
-        <w:r>
-          <w:rPr>
-            <w:rStyle w:val="Hyperlink"/>
-            <w:noProof/>
-          </w:rPr>
-          <w:t>4 Low-Level Design</w:t>
-        </w:r>
-        <w:r>
-          <w:rPr>
-            <w:noProof/>
-          </w:rPr>
-          <w:tab/>
-        </w:r>
-        <w:r>
-          <w:rPr>
-            <w:noProof/>
-          </w:rPr>
-          <w:fldChar w:fldCharType="begin"/>
-        </w:r>
-        <w:r>
-          <w:rPr>
-            <w:noProof/>
-          </w:rPr>
-          <w:instrText xml:space="preserve"> PAGEREF _Toc117484254 \h </w:instrText>
-        </w:r>
-        <w:r>
-          <w:rPr>
-            <w:noProof/>
-          </w:rPr>
-        </w:r>
-        <w:r>
-          <w:rPr>
-            <w:noProof/>
-          </w:rPr>
-          <w:fldChar w:fldCharType="separate"/>
-        </w:r>
-        <w:r>
-          <w:rPr>
-            <w:noProof/>
-          </w:rPr>
-          <w:t>4</w:t>
-        </w:r>
-        <w:r>
-          <w:rPr>
-            <w:noProof/>
-          </w:rPr>
-          <w:fldChar w:fldCharType="end"/>
-        </w:r>
-      </w:hyperlink>
-    </w:p>
-    <w:p>
-      <w:pPr>
-        <w:pStyle w:val="TOC2"/>
-        <w:tabs>
-          <w:tab w:val="right" w:leader="dot" w:pos="9350"/>
-        </w:tabs>
-        <w:rPr>
-          <w:smallCaps w:val="0"/>
-          <w:noProof/>
-          <w:sz w:val="24"/>
-        </w:rPr>
-      </w:pPr>
-      <w:hyperlink w:history="1" w:anchor="_Toc117484257">
-        <w:r>
-          <w:rPr>
-            <w:rStyle w:val="Hyperlink"/>
-            <w:noProof/>
-          </w:rPr>
-          <w:t>4.1 Modules Overview</w:t>
-        </w:r>
-        <w:r>
-          <w:rPr>
-            <w:noProof/>
-          </w:rPr>
-          <w:tab/>
-        </w:r>
-        <w:r>
-          <w:rPr>
-            <w:noProof/>
-          </w:rPr>
-          <w:fldChar w:fldCharType="begin"/>
-        </w:r>
-        <w:r>
-          <w:rPr>
-            <w:noProof/>
-          </w:rPr>
-          <w:instrText xml:space="preserve"> PAGEREF _Toc117484257 \h </w:instrText>
-        </w:r>
-        <w:r>
-          <w:rPr>
-            <w:noProof/>
-          </w:rPr>
-        </w:r>
-        <w:r>
-          <w:rPr>
-            <w:noProof/>
-          </w:rPr>
-          <w:fldChar w:fldCharType="separate"/>
-        </w:r>
-        <w:r>
-          <w:rPr>
-            <w:noProof/>
-          </w:rPr>
-          <w:t>4</w:t>
-        </w:r>
-        <w:r>
-          <w:rPr>
-            <w:noProof/>
-          </w:rPr>
-          <w:fldChar w:fldCharType="end"/>
-        </w:r>
-      </w:hyperlink>
-    </w:p>
-    <w:p>
-      <w:pPr>
-        <w:pStyle w:val="TOC2"/>
-        <w:tabs>
-          <w:tab w:val="right" w:leader="dot" w:pos="9350"/>
-        </w:tabs>
-        <w:rPr>
-          <w:smallCaps w:val="0"/>
-          <w:noProof/>
-          <w:sz w:val="24"/>
-        </w:rPr>
-      </w:pPr>
-      <w:hyperlink w:history="1" w:anchor="_Toc117484258">
-        <w:r>
-          <w:rPr>
-            <w:rStyle w:val="Hyperlink"/>
-            <w:noProof/>
-          </w:rPr>
-          <w:t>4.2 Module Specifications</w:t>
-        </w:r>
-        <w:r>
-          <w:rPr>
-            <w:noProof/>
-          </w:rPr>
-          <w:tab/>
-        </w:r>
-        <w:r>
-          <w:rPr>
-            <w:noProof/>
-          </w:rPr>
-          <w:fldChar w:fldCharType="begin"/>
-        </w:r>
-        <w:r>
-          <w:rPr>
-            <w:noProof/>
-          </w:rPr>
-          <w:instrText xml:space="preserve"> PAGEREF _Toc117484258 \h </w:instrText>
-        </w:r>
-        <w:r>
-          <w:rPr>
-            <w:noProof/>
-          </w:rPr>
-        </w:r>
-        <w:r>
-          <w:rPr>
-            <w:noProof/>
-          </w:rPr>
-          <w:fldChar w:fldCharType="separate"/>
-        </w:r>
-        <w:r>
-          <w:rPr>
-            <w:noProof/>
-          </w:rPr>
-          <w:t>4</w:t>
-        </w:r>
-        <w:r>
-          <w:rPr>
-            <w:noProof/>
-          </w:rPr>
-          <w:fldChar w:fldCharType="end"/>
-        </w:r>
-      </w:hyperlink>
-    </w:p>
-    <w:p>
-      <w:pPr>
-        <w:pStyle w:val="TOC3"/>
-        <w:tabs>
-          <w:tab w:val="right" w:leader="dot" w:pos="9350"/>
-        </w:tabs>
-        <w:rPr>
-          <w:i w:val="0"/>
-          <w:noProof/>
-          <w:sz w:val="24"/>
-        </w:rPr>
-      </w:pPr>
-      <w:hyperlink w:history="1" w:anchor="_Toc117484259">
-        <w:r>
-          <w:rPr>
-            <w:rStyle w:val="Hyperlink"/>
-            <w:noProof/>
-          </w:rPr>
-          <w:t>4.2.1 Module X1</w:t>
-        </w:r>
-        <w:r>
-          <w:rPr>
-            <w:noProof/>
-          </w:rPr>
-          <w:tab/>
-        </w:r>
-        <w:r>
-          <w:rPr>
-            <w:noProof/>
-          </w:rPr>
-          <w:fldChar w:fldCharType="begin"/>
-        </w:r>
-        <w:r>
-          <w:rPr>
-            <w:noProof/>
-          </w:rPr>
-          <w:instrText xml:space="preserve"> PAGEREF _Toc117484259 \h </w:instrText>
-        </w:r>
-        <w:r>
-          <w:rPr>
-            <w:noProof/>
-          </w:rPr>
-        </w:r>
-        <w:r>
-          <w:rPr>
-            <w:noProof/>
-          </w:rPr>
-          <w:fldChar w:fldCharType="separate"/>
-        </w:r>
-        <w:r>
-          <w:rPr>
-            <w:noProof/>
-          </w:rPr>
-          <w:t>4</w:t>
-        </w:r>
-        <w:r>
-          <w:rPr>
-            <w:noProof/>
-          </w:rPr>
-          <w:fldChar w:fldCharType="end"/>
-        </w:r>
-      </w:hyperlink>
-    </w:p>
-    <w:p>
-      <w:pPr>
-        <w:pStyle w:val="TOC3"/>
-        <w:tabs>
-          <w:tab w:val="right" w:leader="dot" w:pos="9350"/>
-        </w:tabs>
-        <w:rPr>
-          <w:i w:val="0"/>
-          <w:noProof/>
-          <w:sz w:val="24"/>
-        </w:rPr>
-      </w:pPr>
-      <w:hyperlink w:history="1" w:anchor="_Toc117484260">
-        <w:r>
-          <w:rPr>
-            <w:rStyle w:val="Hyperlink"/>
-            <w:noProof/>
-          </w:rPr>
-          <w:t>4.2.2 Module X2</w:t>
-        </w:r>
-        <w:r>
-          <w:rPr>
-            <w:noProof/>
-          </w:rPr>
-          <w:tab/>
-        </w:r>
-        <w:r>
-          <w:rPr>
-            <w:noProof/>
-          </w:rPr>
-          <w:fldChar w:fldCharType="begin"/>
-        </w:r>
-        <w:r>
-          <w:rPr>
-            <w:noProof/>
-          </w:rPr>
-          <w:instrText xml:space="preserve"> PAGEREF _Toc117484260 \h </w:instrText>
-        </w:r>
-        <w:r>
-          <w:rPr>
-            <w:noProof/>
-          </w:rPr>
-        </w:r>
-        <w:r>
-          <w:rPr>
-            <w:noProof/>
-          </w:rPr>
-          <w:fldChar w:fldCharType="separate"/>
-        </w:r>
-        <w:r>
-          <w:rPr>
-            <w:noProof/>
-          </w:rPr>
-          <w:t>5</w:t>
-        </w:r>
-        <w:r>
-          <w:rPr>
-            <w:noProof/>
-          </w:rPr>
-          <w:fldChar w:fldCharType="end"/>
-        </w:r>
-      </w:hyperlink>
-    </w:p>
-    <w:p>
-      <w:pPr>
-        <w:pStyle w:val="TOC1"/>
-        <w:tabs>
-          <w:tab w:val="right" w:leader="dot" w:pos="9350"/>
-        </w:tabs>
-        <w:rPr>
-          <w:b w:val="0"/>
-          <w:caps w:val="0"/>
-          <w:noProof/>
-          <w:sz w:val="24"/>
-        </w:rPr>
-      </w:pPr>
-      <w:hyperlink w:history="1" w:anchor="_Toc117484261">
-        <w:r>
-          <w:rPr>
-            <w:rStyle w:val="Hyperlink"/>
-            <w:noProof/>
-          </w:rPr>
-          <w:t>Appendix A – Group Log</w:t>
-        </w:r>
-        <w:r>
-          <w:rPr>
-            <w:noProof/>
-          </w:rPr>
-          <w:tab/>
-        </w:r>
-        <w:r>
-          <w:rPr>
-            <w:noProof/>
-          </w:rPr>
-          <w:fldChar w:fldCharType="begin"/>
-        </w:r>
-        <w:r>
-          <w:rPr>
-            <w:noProof/>
-          </w:rPr>
-          <w:instrText xml:space="preserve"> PAGEREF _Toc117484261 \h </w:instrText>
-        </w:r>
-        <w:r>
-          <w:rPr>
-            <w:noProof/>
-          </w:rPr>
-        </w:r>
-        <w:r>
-          <w:rPr>
-            <w:noProof/>
-          </w:rPr>
-          <w:fldChar w:fldCharType="separate"/>
-        </w:r>
-        <w:r>
-          <w:rPr>
-            <w:noProof/>
-          </w:rPr>
-          <w:t>6</w:t>
-        </w:r>
-        <w:r>
-          <w:rPr>
-            <w:noProof/>
-          </w:rPr>
-          <w:fldChar w:fldCharType="end"/>
-        </w:r>
-      </w:hyperlink>
-    </w:p>
-    <w:p w14:noSpellErr="1">
+        <w:spacing w:line="360" w:lineRule="auto"/>
+      </w:pPr>
+    </w:p>
+    <w:p>
+      <w:pPr>
+        <w:spacing w:line="360" w:lineRule="auto"/>
+      </w:pPr>
+    </w:p>
+    <w:p>
       <w:pPr>
         <w:pStyle w:val="Heading1"/>
-        <w:rPr/>
+        <w:spacing w:line="360" w:lineRule="auto"/>
       </w:pPr>
       <w:r>
         <w:fldChar w:fldCharType="end"/>
       </w:r>
-      <w:bookmarkStart w:name="_Toc117484243" w:id="4"/>
-      <w:r>
-        <w:rPr/>
+      <w:bookmarkStart w:id="5" w:name="_Toc117484243"/>
+      <w:r>
         <w:t>Revisions</w:t>
       </w:r>
-      <w:bookmarkEnd w:id="4"/>
+      <w:bookmarkEnd w:id="5"/>
     </w:p>
     <w:tbl>
       <w:tblPr>
         <w:tblW w:w="0" w:type="auto"/>
         <w:tblInd w:w="108" w:type="dxa"/>
         <w:tblBorders>
-          <w:top w:val="single" w:color="auto" w:sz="12" w:space="0"/>
-          <w:left w:val="single" w:color="auto" w:sz="12" w:space="0"/>
-          <w:bottom w:val="single" w:color="auto" w:sz="12" w:space="0"/>
-          <w:right w:val="single" w:color="auto" w:sz="12" w:space="0"/>
-          <w:insideH w:val="single" w:color="auto" w:sz="6" w:space="0"/>
-          <w:insideV w:val="single" w:color="auto" w:sz="6" w:space="0"/>
+          <w:top w:val="single" w:sz="12" w:space="0" w:color="auto"/>
+          <w:left w:val="single" w:sz="12" w:space="0" w:color="auto"/>
+          <w:bottom w:val="single" w:sz="12" w:space="0" w:color="auto"/>
+          <w:right w:val="single" w:sz="12" w:space="0" w:color="auto"/>
+          <w:insideH w:val="single" w:sz="6" w:space="0" w:color="auto"/>
+          <w:insideV w:val="single" w:sz="6" w:space="0" w:color="auto"/>
         </w:tblBorders>
         <w:tblLayout w:type="fixed"/>
         <w:tblLook w:val="0000" w:firstRow="0" w:lastRow="0" w:firstColumn="0" w:lastColumn="0" w:noHBand="0" w:noVBand="0"/>
@@ -1575,7 +1460,6 @@
           <w:tcPr>
             <w:tcW w:w="1170" w:type="dxa"/>
             <w:shd w:val="clear" w:color="auto" w:fill="auto"/>
-            <w:tcMar/>
           </w:tcPr>
           <w:p>
             <w:pPr>
@@ -1590,7 +1474,6 @@
           <w:tcPr>
             <w:tcW w:w="1949" w:type="dxa"/>
             <w:shd w:val="clear" w:color="auto" w:fill="auto"/>
-            <w:tcMar/>
           </w:tcPr>
           <w:p>
             <w:pPr>
@@ -1605,7 +1488,6 @@
           <w:tcPr>
             <w:tcW w:w="4252" w:type="dxa"/>
             <w:shd w:val="clear" w:color="auto" w:fill="auto"/>
-            <w:tcMar/>
           </w:tcPr>
           <w:p>
             <w:pPr>
@@ -1620,7 +1502,6 @@
           <w:tcPr>
             <w:tcW w:w="1985" w:type="dxa"/>
             <w:shd w:val="clear" w:color="auto" w:fill="auto"/>
-            <w:tcMar/>
           </w:tcPr>
           <w:p>
             <w:pPr>
@@ -1640,16 +1521,12 @@
         <w:tc>
           <w:tcPr>
             <w:tcW w:w="1170" w:type="dxa"/>
-            <w:tcMar/>
           </w:tcPr>
           <w:p>
             <w:pPr>
               <w:pStyle w:val="Table-Text"/>
               <w:suppressAutoHyphens/>
-              <w:bidi w:val="0"/>
-              <w:spacing w:before="60" w:beforeAutospacing="off" w:after="60" w:afterAutospacing="off" w:line="259" w:lineRule="auto"/>
-              <w:ind w:left="0" w:right="0"/>
-              <w:jc w:val="left"/>
+              <w:spacing w:line="259" w:lineRule="auto"/>
               <w:rPr>
                 <w:rFonts w:ascii="Arial" w:hAnsi="Arial"/>
               </w:rPr>
@@ -1665,15 +1542,11 @@
         <w:tc>
           <w:tcPr>
             <w:tcW w:w="1949" w:type="dxa"/>
-            <w:tcMar/>
           </w:tcPr>
-          <w:p w14:noSpellErr="1">
+          <w:p>
             <w:pPr>
               <w:pStyle w:val="Table-Text"/>
-              <w:bidi w:val="0"/>
-              <w:spacing w:before="60" w:beforeAutospacing="off" w:after="60" w:afterAutospacing="off" w:line="259" w:lineRule="auto"/>
-              <w:ind w:left="0" w:right="0"/>
-              <w:jc w:val="left"/>
+              <w:spacing w:line="259" w:lineRule="auto"/>
               <w:rPr>
                 <w:rFonts w:ascii="Arial" w:hAnsi="Arial"/>
               </w:rPr>
@@ -1725,9 +1598,8 @@
         <w:tc>
           <w:tcPr>
             <w:tcW w:w="4252" w:type="dxa"/>
-            <w:tcMar/>
           </w:tcPr>
-          <w:p w14:noSpellErr="1">
+          <w:p>
             <w:pPr>
               <w:pStyle w:val="Table-Text"/>
               <w:rPr>
@@ -1745,14 +1617,11 @@
         <w:tc>
           <w:tcPr>
             <w:tcW w:w="1985" w:type="dxa"/>
-            <w:tcMar/>
           </w:tcPr>
-          <w:p w14:noSpellErr="1">
+          <w:p>
             <w:pPr>
               <w:pStyle w:val="Table-Text"/>
-              <w:bidi w:val="0"/>
-              <w:spacing w:before="60" w:beforeAutospacing="off" w:after="60" w:afterAutospacing="off" w:line="259" w:lineRule="auto"/>
-              <w:ind w:left="0" w:right="0"/>
+              <w:spacing w:line="259" w:lineRule="auto"/>
               <w:jc w:val="center"/>
               <w:rPr>
                 <w:rFonts w:ascii="Arial" w:hAnsi="Arial"/>
@@ -1779,22 +1648,19 @@
         </w:rPr>
       </w:pPr>
     </w:p>
-    <w:p w14:noSpellErr="1">
-      <w:pPr>
-        <w:pStyle w:val="Normal"/>
+    <w:p>
+      <w:pPr>
         <w:rPr>
           <w:rFonts w:ascii="Arial" w:hAnsi="Arial"/>
-          <w:b w:val="1"/>
-          <w:bCs w:val="1"/>
-          <w:i w:val="0"/>
-          <w:iCs w:val="0"/>
+          <w:b/>
+          <w:bCs/>
         </w:rPr>
         <w:sectPr>
           <w:headerReference w:type="default" r:id="rId11"/>
           <w:footerReference w:type="default" r:id="rId12"/>
           <w:headerReference w:type="first" r:id="rId13"/>
           <w:footerReference w:type="first" r:id="rId14"/>
-          <w:pgSz w:w="12240" w:h="15840" w:orient="portrait" w:code="1"/>
+          <w:pgSz w:w="12240" w:h="15840" w:code="1"/>
           <w:pgMar w:top="1440" w:right="1440" w:bottom="1440" w:left="1440" w:header="864" w:footer="864" w:gutter="0"/>
           <w:pgNumType w:fmt="lowerRoman" w:start="1"/>
           <w:cols w:space="720"/>
@@ -1809,47 +1675,36 @@
         </w:rPr>
       </w:pPr>
     </w:p>
-    <w:p w14:noSpellErr="1">
+    <w:p>
       <w:pPr>
         <w:pStyle w:val="Heading1"/>
         <w:numPr>
+          <w:ilvl w:val="1"/>
           <w:numId w:val="0"/>
         </w:numPr>
-        <w:ind w:left="0"/>
-      </w:pPr>
-      <w:r>
-        <w:rPr/>
-        <w:t xml:space="preserve">1       </w:t>
-      </w:r>
-      <w:r>
-        <w:rPr/>
-        <w:t>Introduction</w:t>
-      </w:r>
-    </w:p>
-    <w:p w14:noSpellErr="1">
-      <w:pPr>
-        <w:pStyle w:val="Normal"/>
-      </w:pPr>
-      <w:r>
-        <w:rPr/>
+      </w:pPr>
+      <w:r>
+        <w:t>1       Introduction</w:t>
+      </w:r>
+    </w:p>
+    <w:p>
+      <w:r>
         <w:t>The following pages serve to give an overview of a Test Plan for the chess game we designed.</w:t>
       </w:r>
     </w:p>
-    <w:p w14:noSpellErr="1">
+    <w:p>
       <w:pPr>
         <w:pStyle w:val="Heading1"/>
-        <w:rPr/>
-      </w:pPr>
-      <w:r>
-        <w:rPr/>
+      </w:pPr>
+      <w:r>
         <w:t>Test Plan Objectives</w:t>
       </w:r>
     </w:p>
-    <w:p w14:noSpellErr="1">
-      <w:pPr>
-        <w:rPr>
-          <w:i w:val="1"/>
-          <w:iCs w:val="1"/>
+    <w:p>
+      <w:pPr>
+        <w:rPr>
+          <w:i/>
+          <w:iCs/>
           <w:lang w:val="en-US"/>
         </w:rPr>
       </w:pPr>
@@ -1857,148 +1712,50 @@
         <w:rPr>
           <w:lang w:val="en-US"/>
         </w:rPr>
-        <w:t xml:space="preserve">Upon running the program, users should be able to navigate the various menus, from starting up the program to completing a game with another player or an AI, without facing </w:t>
-      </w:r>
-      <w:r>
+        <w:t>Upon running the program, users should be able to navigate the various menus, from starting up the program to completing a game with another player or an AI, without facing substantial difficulties, such as bugs or runtime errors. Should errors occur during test runs, our code shall be inspected and modified based on the magnitude of the error. This test plan is to help ensure that any bugs or issues in code that we find can be identified and fixed in upcoming patches.</w:t>
+      </w:r>
+    </w:p>
+    <w:p>
+      <w:pPr>
         <w:rPr>
           <w:lang w:val="en-US"/>
         </w:rPr>
-        <w:t>substa</w:t>
-      </w:r>
+      </w:pPr>
       <w:r>
         <w:rPr>
           <w:lang w:val="en-US"/>
         </w:rPr>
-        <w:t>ntial</w:t>
-      </w:r>
+        <w:t xml:space="preserve">The Verification of centipede chess was successful. The program runs and navigates through every game state without crashing. Everything is rendered where it is supposed to </w:t>
+      </w:r>
+      <w:proofErr w:type="gramStart"/>
       <w:r>
         <w:rPr>
           <w:lang w:val="en-US"/>
         </w:rPr>
-        <w:t xml:space="preserve"> difficulties, such as bugs or runtime errors. Should errors occur during test runs, our code shall be inspected and modified based on the magnitude of the error.</w:t>
-      </w:r>
+        <w:t>be, and</w:t>
+      </w:r>
+      <w:proofErr w:type="gramEnd"/>
       <w:r>
         <w:rPr>
           <w:lang w:val="en-US"/>
         </w:rPr>
-        <w:t xml:space="preserve"> This test plan is to help ensure that any bugs or issues in code that we find </w:t>
-      </w:r>
-      <w:r>
+        <w:t xml:space="preserve"> is buffered correctly. However, on extremely slow machines, if the machine cannot update the game at 60TPS, the timers will slow down.</w:t>
+      </w:r>
+    </w:p>
+    <w:p>
+      <w:pPr>
         <w:rPr>
           <w:lang w:val="en-US"/>
         </w:rPr>
-        <w:t>can</w:t>
-      </w:r>
+      </w:pPr>
       <w:r>
         <w:rPr>
           <w:lang w:val="en-US"/>
         </w:rPr>
-        <w:t xml:space="preserve"> be identified and fixed in upcoming patches.</w:t>
-      </w:r>
-    </w:p>
-    <w:p w14:noSpellErr="1">
-      <w:pPr>
-        <w:pStyle w:val="Normal"/>
-        <w:rPr>
-          <w:lang w:val="en-US"/>
-        </w:rPr>
-      </w:pPr>
-      <w:r>
-        <w:rPr>
-          <w:lang w:val="en-US"/>
-        </w:rPr>
-        <w:t xml:space="preserve">The Verification of centipede chess was successful. The program runs and navigates through every </w:t>
-      </w:r>
-      <w:r>
-        <w:rPr>
-          <w:lang w:val="en-US"/>
-        </w:rPr>
-        <w:t>game state</w:t>
-      </w:r>
-      <w:r>
-        <w:rPr>
-          <w:lang w:val="en-US"/>
-        </w:rPr>
-        <w:t xml:space="preserve"> without crashing. Everything is rendered where it is supposed to </w:t>
-      </w:r>
-      <w:proofErr w:type="gramStart"/>
-      <w:r>
-        <w:rPr>
-          <w:lang w:val="en-US"/>
-        </w:rPr>
-        <w:t>be, and</w:t>
-      </w:r>
-      <w:proofErr w:type="gramEnd"/>
-      <w:r>
-        <w:rPr>
-          <w:lang w:val="en-US"/>
-        </w:rPr>
-        <w:t xml:space="preserve"> is buffered correctly. However, on extremely slow machines, if the machine cannot update the game at 60TPS, the timers will slow down.</w:t>
-      </w:r>
-    </w:p>
-    <w:p w14:noSpellErr="1">
-      <w:pPr>
-        <w:pStyle w:val="Normal"/>
-        <w:rPr>
-          <w:lang w:val="en-US"/>
-        </w:rPr>
-      </w:pPr>
-      <w:r>
-        <w:rPr>
-          <w:lang w:val="en-US"/>
-        </w:rPr>
-        <w:t xml:space="preserve">Our Validation of this project works as intended. The user </w:t>
-      </w:r>
-      <w:r>
-        <w:rPr>
-          <w:lang w:val="en-US"/>
-        </w:rPr>
-        <w:t>can</w:t>
-      </w:r>
-      <w:r>
-        <w:rPr>
-          <w:lang w:val="en-US"/>
-        </w:rPr>
-        <w:t xml:space="preserve"> navigate through a Menu State and a Play State, successfully setting up different game modes based on the choices they make. Once in the Play State, the user </w:t>
-      </w:r>
-      <w:r>
-        <w:rPr>
-          <w:lang w:val="en-US"/>
-        </w:rPr>
-        <w:t>can</w:t>
-      </w:r>
-      <w:r>
-        <w:rPr>
-          <w:lang w:val="en-US"/>
-        </w:rPr>
-        <w:t xml:space="preserve"> successfully play chess until a winner is determined, either by Checkmate, by forfeit</w:t>
-      </w:r>
-      <w:r>
-        <w:rPr>
-          <w:lang w:val="en-US"/>
-        </w:rPr>
-        <w:t>, or by running out of time in timed mode</w:t>
-      </w:r>
-      <w:r>
-        <w:rPr>
-          <w:lang w:val="en-US"/>
-        </w:rPr>
-        <w:t xml:space="preserve">. Each piece moves as intended, and Check and Checkmate are found successfully. Every button, when pressed, performs the desired action to the best of our knowledge, and are reset with the creation of a new game or the changing of a </w:t>
-      </w:r>
-      <w:r>
-        <w:rPr>
-          <w:lang w:val="en-US"/>
-        </w:rPr>
-        <w:t>menu state</w:t>
-      </w:r>
-      <w:r>
-        <w:rPr>
-          <w:lang w:val="en-US"/>
-        </w:rPr>
-        <w:t>.</w:t>
-      </w:r>
-    </w:p>
-    <w:p w14:noSpellErr="1">
+        <w:t>Our Validation of this project works as intended. The user can navigate through a Menu State and a Play State, successfully setting up different game modes based on the choices they make. Once in the Play State, the user can successfully play chess until a winner is determined, either by Checkmate, by forfeit, or by running out of time in timed mode. Each piece moves as intended, and Check and Checkmate are found successfully. Every button, when pressed, performs the desired action to the best of our knowledge, and are reset with the creation of a new game or the changing of a menu state.</w:t>
+      </w:r>
+    </w:p>
+    <w:p>
       <w:pPr>
         <w:pStyle w:val="ListParagraph"/>
         <w:numPr>
@@ -2010,8 +1767,8 @@
         <w:outlineLvl w:val="0"/>
         <w:rPr>
           <w:rFonts w:ascii="Times" w:hAnsi="Times"/>
-          <w:b w:val="1"/>
-          <w:bCs w:val="1"/>
+          <w:b/>
+          <w:bCs/>
           <w:sz w:val="36"/>
           <w:szCs w:val="36"/>
           <w:lang w:val="en-US"/>
@@ -2019,8 +1776,8 @@
       </w:pPr>
       <w:r>
         <w:rPr>
-          <w:b w:val="1"/>
-          <w:bCs w:val="1"/>
+          <w:b/>
+          <w:bCs/>
           <w:sz w:val="36"/>
           <w:szCs w:val="36"/>
         </w:rPr>
@@ -2034,329 +1791,129 @@
         <w:t xml:space="preserve"> </w:t>
       </w:r>
     </w:p>
-    <w:p w14:noSpellErr="1">
+    <w:p>
       <w:pPr>
         <w:pStyle w:val="Heading1"/>
-        <w:rPr/>
-      </w:pPr>
-      <w:r>
-        <w:rPr/>
+      </w:pPr>
+      <w:r>
         <w:t>System Test</w:t>
       </w:r>
     </w:p>
-    <w:p w14:noSpellErr="1">
-      <w:pPr>
-        <w:pStyle w:val="Normal"/>
-      </w:pPr>
-      <w:r>
-        <w:rPr/>
-        <w:t xml:space="preserve">Centipede Chess is a </w:t>
-      </w:r>
-      <w:r>
-        <w:rPr/>
-        <w:t>stand-alone</w:t>
-      </w:r>
-      <w:r>
-        <w:rPr/>
-        <w:t xml:space="preserve"> Java </w:t>
-      </w:r>
-      <w:proofErr w:type="gramStart"/>
-      <w:r>
-        <w:rPr/>
-        <w:t>project.</w:t>
-      </w:r>
-      <w:proofErr w:type="gramEnd"/>
-      <w:r>
-        <w:rPr/>
-        <w:t xml:space="preserve"> It is not a part of a </w:t>
-      </w:r>
-      <w:proofErr w:type="gramStart"/>
-      <w:r>
-        <w:rPr/>
-        <w:t>system,</w:t>
-      </w:r>
-      <w:proofErr w:type="gramEnd"/>
-      <w:r>
-        <w:rPr/>
-        <w:t xml:space="preserve"> therefore it does not require an extensive system test beyond testing the program itself. </w:t>
-      </w:r>
-      <w:r>
-        <w:br/>
-      </w:r>
-      <w:r>
-        <w:rPr/>
-        <w:t>We will be testing Centipede with a variety of methods including manual testing and Unit Tests.</w:t>
-      </w:r>
-    </w:p>
-    <w:p w14:noSpellErr="1">
+    <w:p>
+      <w:r>
+        <w:t xml:space="preserve">Centipede Chess is a stand-alone Java project. </w:t>
+      </w:r>
+      <w:r>
+        <w:t>It is not a part of a system, therefore does not require an extensive amount of testing beyond basic Unit Tests.</w:t>
+      </w:r>
+    </w:p>
+    <w:p>
       <w:pPr>
         <w:pStyle w:val="Heading1"/>
-        <w:rPr/>
-      </w:pPr>
-      <w:r>
-        <w:rPr/>
-        <w:t>Stress/</w:t>
-      </w:r>
-      <w:r>
-        <w:rPr/>
-        <w:t>Performance Test</w:t>
-      </w:r>
-    </w:p>
-    <w:p w14:noSpellErr="1">
-      <w:pPr>
-        <w:pStyle w:val="Normal"/>
-      </w:pPr>
-      <w:r>
-        <w:rPr/>
-        <w:t>To</w:t>
-      </w:r>
-      <w:r>
-        <w:rPr/>
-        <w:t xml:space="preserve"> test how the game worked on different types and speeds of computers, this program was run on a variety of machines:</w:t>
-      </w:r>
-    </w:p>
-    <w:p>
-      <w:pPr>
-        <w:pStyle w:val="Normal"/>
-      </w:pPr>
-    </w:p>
-    <w:p w14:noSpellErr="1">
-      <w:pPr>
-        <w:pStyle w:val="Normal"/>
-      </w:pPr>
-      <w:r>
-        <w:rPr/>
-        <w:t xml:space="preserve">Fast Computers: We chose to run Centipede Chess on an Intel I7 Quad Core processor to </w:t>
-      </w:r>
-      <w:r>
-        <w:rPr/>
-        <w:t xml:space="preserve">test </w:t>
-      </w:r>
-      <w:r>
-        <w:rPr/>
-        <w:t>the performance of the game,</w:t>
-      </w:r>
-      <w:r>
-        <w:rPr/>
-        <w:t xml:space="preserve"> </w:t>
-      </w:r>
-      <w:r>
-        <w:rPr/>
-        <w:t xml:space="preserve">and the game ran extremely quickly. Due to us creating the </w:t>
-      </w:r>
-      <w:r>
-        <w:rPr/>
-        <w:t>game loop</w:t>
-      </w:r>
-      <w:r>
-        <w:rPr/>
-        <w:t xml:space="preserve"> to run </w:t>
-      </w:r>
-      <w:r>
-        <w:rPr/>
-        <w:t>off</w:t>
-      </w:r>
-      <w:r>
-        <w:rPr/>
-        <w:t xml:space="preserve"> real time, a fast computer was capped out at what it could render. The game ran smoothly, and the timers ran at the appropriate speed.</w:t>
-      </w:r>
-    </w:p>
-    <w:p w14:noSpellErr="1">
-      <w:pPr>
-        <w:pStyle w:val="Normal"/>
-      </w:pPr>
-      <w:r>
-        <w:rPr/>
+      </w:pPr>
+      <w:r>
+        <w:t>Stress/Performance Test</w:t>
+      </w:r>
+    </w:p>
+    <w:p>
+      <w:r>
+        <w:t>To test how the game worked on different types and speeds of computers, this program was run on a variety of machines:</w:t>
+      </w:r>
+    </w:p>
+    <w:p/>
+    <w:p>
+      <w:r>
+        <w:t xml:space="preserve">Fast Computers: We chose to run Centipede Chess on an Intel I7 Quad Core processor to test the performance of the game, and the game ran extremely quickly. Due to us creating the game loop to run off real </w:t>
+      </w:r>
+      <w:r>
+        <w:lastRenderedPageBreak/>
+        <w:t>time, a fast computer was capped out at what it could render. The game ran smoothly, and the timers ran at the appropriate speed.</w:t>
+      </w:r>
+    </w:p>
+    <w:p>
+      <w:r>
         <w:t>Normal Computers: To test performance on the average computer, we chose to run centipede chess on an Intel I5 dual core processor. The game ran smoothly at 60TPS, and timers ran at appropriate speed.</w:t>
       </w:r>
     </w:p>
-    <w:p w14:noSpellErr="1">
-      <w:pPr>
-        <w:pStyle w:val="Normal"/>
-      </w:pPr>
-      <w:r>
-        <w:rPr/>
-        <w:t xml:space="preserve">Slow Computers: This game was not tested on a slow computer, but theoretically on a computer that cannot run the game at 60TPS, the timers will run slower and normal because they are updated based on </w:t>
-      </w:r>
-      <w:r>
-        <w:rPr/>
-        <w:t>the update speed of the game</w:t>
-      </w:r>
-      <w:r>
-        <w:rPr/>
-        <w:t>. In the future, we plan on running this program on a slower computer, and if necessary, updating the algorithm so that the timers do not depend on system updating.</w:t>
-      </w:r>
-    </w:p>
-    <w:p w14:noSpellErr="1">
+    <w:p>
+      <w:r>
+        <w:t>Slow Computers: This game was not tested on a slow computer, but theoretically on a computer that cannot run the game at 60TPS, the timers will run slower and normal because they are updated based on the update speed of the game. In the future, we plan on running this program on a slower computer, and if necessary, updating the algorithm so that the timers do not depend on system updating.</w:t>
+      </w:r>
+    </w:p>
+    <w:p>
       <w:pPr>
         <w:pStyle w:val="Heading1"/>
-        <w:rPr/>
-      </w:pPr>
-      <w:r>
-        <w:rPr/>
+      </w:pPr>
+      <w:r>
         <w:t>Automated Test</w:t>
       </w:r>
     </w:p>
-    <w:p w14:noSpellErr="1">
-      <w:pPr>
-        <w:pStyle w:val="Normal"/>
-      </w:pPr>
-      <w:r>
-        <w:rPr/>
-        <w:t>Due to the simplicity of Centipede Chess, a</w:t>
-      </w:r>
-      <w:r>
-        <w:rPr/>
-        <w:t>utomated tests are not a part of this Test Plan. Any testing will</w:t>
-      </w:r>
-      <w:r>
-        <w:rPr/>
-        <w:t xml:space="preserve"> </w:t>
-      </w:r>
-      <w:r>
-        <w:rPr/>
-        <w:t>be done by hand or by Unit Testing.</w:t>
-      </w:r>
-    </w:p>
-    <w:p w14:noSpellErr="1">
+    <w:p>
+      <w:r>
+        <w:t>Due to the simplicity of Centipede Chess, automated tests are not a part of this Test Plan. Any testing will be done by hand or by Unit Testing.</w:t>
+      </w:r>
+    </w:p>
+    <w:p>
       <w:pPr>
         <w:pStyle w:val="Heading1"/>
-        <w:rPr/>
-      </w:pPr>
-      <w:r>
-        <w:rPr/>
+      </w:pPr>
+      <w:r>
         <w:t>Recovery Test</w:t>
       </w:r>
     </w:p>
-    <w:p w14:noSpellErr="1">
-      <w:pPr>
-        <w:pStyle w:val="Normal"/>
-      </w:pPr>
-      <w:r>
-        <w:rPr/>
-        <w:t xml:space="preserve">Depending on the severity of the error, the game can either recover immediately or would crash entirely. Java automatically throws exceptions when it runs into an error, and if the error is expected </w:t>
-      </w:r>
-      <w:r>
-        <w:rPr/>
-        <w:t>we can</w:t>
-      </w:r>
-      <w:r>
-        <w:rPr/>
-        <w:t xml:space="preserve"> catch it and work on it accordingly. However, if an error is not expected and is thrown, there is a </w:t>
-      </w:r>
-      <w:r>
-        <w:rPr/>
-        <w:t>possibility</w:t>
-      </w:r>
-      <w:r>
-        <w:rPr/>
-        <w:t xml:space="preserve"> of the JVM crashing entirely. In this event, there is no fail safe, and the user will have to restart the program.</w:t>
-      </w:r>
-    </w:p>
-    <w:p w14:noSpellErr="1">
+    <w:p>
+      <w:r>
+        <w:t>Depending on the severity of the error, the game can either recover immediately or would crash entirely. Java automatically throws exceptions when it runs into an error, and if the error is expected we can catch it and work on it accordingly. However, if an error is not expected and is thrown, there is a possibility of the JVM crashing entirely. In this event, there is no fail safe, and the user will have to restart the program.</w:t>
+      </w:r>
+    </w:p>
+    <w:p>
       <w:pPr>
         <w:pStyle w:val="Heading1"/>
-        <w:rPr/>
-      </w:pPr>
-      <w:r>
-        <w:rPr/>
+      </w:pPr>
+      <w:r>
         <w:t>Documentation Test</w:t>
       </w:r>
     </w:p>
-    <w:p w14:noSpellErr="1">
-      <w:pPr>
-        <w:pStyle w:val="Normal"/>
-      </w:pPr>
-      <w:r>
-        <w:rPr/>
-        <w:t>Eclipse has a built in Javadoc Documentation Generator, so testing is not required beyond the initial</w:t>
-      </w:r>
-      <w:r>
-        <w:rPr/>
-        <w:t xml:space="preserve"> </w:t>
-      </w:r>
-      <w:r>
-        <w:rPr/>
-        <w:t>program.</w:t>
-      </w:r>
-    </w:p>
-    <w:p w14:noSpellErr="1">
+    <w:p>
+      <w:r>
+        <w:t>Eclipse has a built in Javadoc Documentation Generator, so testing is not required beyond the initial program.</w:t>
+      </w:r>
+    </w:p>
+    <w:p>
       <w:pPr>
         <w:pStyle w:val="Heading1"/>
-        <w:rPr/>
-      </w:pPr>
-      <w:r>
-        <w:rPr/>
+      </w:pPr>
+      <w:r>
         <w:t>Beta Test</w:t>
       </w:r>
     </w:p>
-    <w:p w14:noSpellErr="1">
-      <w:pPr>
-        <w:pStyle w:val="Normal"/>
-      </w:pPr>
-      <w:r>
-        <w:rPr/>
-        <w:t xml:space="preserve">The extension of Beta Testing in this project will be testing by the developers. We will click </w:t>
-      </w:r>
-      <w:r>
-        <w:rPr/>
-        <w:t xml:space="preserve">each menu </w:t>
-      </w:r>
-      <w:r>
-        <w:rPr/>
-        <w:t xml:space="preserve">button </w:t>
-      </w:r>
-      <w:r>
-        <w:rPr/>
-        <w:t>in every possible combination to search for the desired result. We will also simply play a game of chess using every piece to test the success of the game.</w:t>
-      </w:r>
-    </w:p>
-    <w:p w14:noSpellErr="1">
+    <w:p>
+      <w:r>
+        <w:t>The extension of Beta Testing in this project will be testing by the developers. We will click each menu button in every possible combination to search for the desired result. We will also simply play a game of chess using every piece to test the success of the game.</w:t>
+      </w:r>
+    </w:p>
+    <w:p>
       <w:pPr>
         <w:pStyle w:val="Heading1"/>
-        <w:rPr/>
-      </w:pPr>
-      <w:r>
-        <w:rPr/>
-        <w:t>U</w:t>
-      </w:r>
-      <w:r>
-        <w:rPr/>
-        <w:t>ser Acceptance Test</w:t>
-      </w:r>
-    </w:p>
-    <w:p>
-      <w:pPr>
-        <w:pStyle w:val="Normal"/>
-      </w:pPr>
-      <w:r>
-        <w:rPr/>
-        <w:t>Before releasing this project, we will test</w:t>
-      </w:r>
-      <w:r>
-        <w:rPr/>
-        <w:t xml:space="preserve"> that </w:t>
-      </w:r>
-      <w:r>
-        <w:rPr/>
-        <w:t>everything works as intended with as few errors as possible. This will be done with a variety of manual testing and unit testing</w:t>
-      </w:r>
-      <w:r>
-        <w:rPr/>
-        <w:t xml:space="preserve">. Due to the GUI, most bug catching can be done manually by simply playing games of chess and recording any </w:t>
+      </w:pPr>
+      <w:r>
+        <w:t>User Acceptance Test</w:t>
+      </w:r>
+    </w:p>
+    <w:p>
+      <w:r>
+        <w:t xml:space="preserve">Before releasing this project, we will test that everything works as intended with as few errors as possible. This will be done with a variety of manual testing and unit testing. Due to the GUI, most bug catching can be done manually by simply playing games of chess and recording any </w:t>
       </w:r>
       <w:proofErr w:type="spellStart"/>
       <w:r>
-        <w:rPr/>
         <w:t>errrors</w:t>
       </w:r>
       <w:proofErr w:type="spellEnd"/>
       <w:r>
-        <w:rPr/>
         <w:t xml:space="preserve"> that seem to appear or compromise the program entirely.</w:t>
       </w:r>
     </w:p>
-    <w:p w14:noSpellErr="1">
+    <w:p>
       <w:pPr>
         <w:pStyle w:val="ListParagraph"/>
         <w:numPr>
@@ -2368,8 +1925,8 @@
         <w:outlineLvl w:val="0"/>
         <w:rPr>
           <w:rFonts w:ascii="Times" w:hAnsi="Times"/>
-          <w:b w:val="1"/>
-          <w:bCs w:val="1"/>
+          <w:b/>
+          <w:bCs/>
           <w:sz w:val="36"/>
           <w:szCs w:val="36"/>
           <w:lang w:val="en-US"/>
@@ -2377,30 +1934,25 @@
       </w:pPr>
       <w:r>
         <w:rPr>
-          <w:b w:val="1"/>
-          <w:bCs w:val="1"/>
+          <w:b/>
+          <w:bCs/>
           <w:sz w:val="36"/>
           <w:szCs w:val="36"/>
         </w:rPr>
+        <w:lastRenderedPageBreak/>
         <w:t>Environment Requirements</w:t>
       </w:r>
     </w:p>
-    <w:p w14:noSpellErr="1">
+    <w:p>
       <w:pPr>
         <w:pStyle w:val="Heading1"/>
-        <w:rPr/>
-      </w:pPr>
-      <w:r>
-        <w:rPr/>
+      </w:pPr>
+      <w:r>
         <w:t>Environment 1</w:t>
       </w:r>
     </w:p>
-    <w:p w14:noSpellErr="1">
-      <w:pPr>
-        <w:pStyle w:val="Normal"/>
-      </w:pPr>
-      <w:r>
-        <w:rPr/>
+    <w:p>
+      <w:r>
         <w:t>Our first testing environment for this project was on Jed's Fedora (Linux) Environment, where the program ran as intended. Java's built in multi-environment support handles the bulk of these changes.</w:t>
       </w:r>
       <w:r>
@@ -2410,26 +1962,19 @@
         <w:br/>
       </w:r>
       <w:r>
-        <w:rPr/>
         <w:t>Processor: Intel I7 Quad Core</w:t>
       </w:r>
     </w:p>
-    <w:p w14:noSpellErr="1">
+    <w:p>
       <w:pPr>
         <w:pStyle w:val="Heading1"/>
-        <w:rPr/>
-      </w:pPr>
-      <w:r>
-        <w:rPr/>
+      </w:pPr>
+      <w:r>
         <w:t>Environment 2</w:t>
       </w:r>
     </w:p>
-    <w:p w14:noSpellErr="1">
-      <w:pPr>
-        <w:pStyle w:val="Normal"/>
-      </w:pPr>
-      <w:r>
-        <w:rPr/>
+    <w:p>
+      <w:r>
         <w:t>Our second testing environment for this project was on a Windows Machine, where the program ran as intended.</w:t>
       </w:r>
       <w:r>
@@ -2439,11 +1984,10 @@
         <w:br/>
       </w:r>
       <w:r>
-        <w:rPr/>
         <w:t>Processor: Intel I5 Dual-Core</w:t>
       </w:r>
     </w:p>
-    <w:p w14:noSpellErr="1">
+    <w:p>
       <w:pPr>
         <w:pStyle w:val="ListParagraph"/>
         <w:numPr>
@@ -2455,8 +1999,8 @@
         <w:outlineLvl w:val="0"/>
         <w:rPr>
           <w:rFonts w:ascii="Times" w:hAnsi="Times"/>
-          <w:b w:val="1"/>
-          <w:bCs w:val="1"/>
+          <w:b/>
+          <w:bCs/>
           <w:sz w:val="36"/>
           <w:szCs w:val="36"/>
           <w:lang w:val="en-US"/>
@@ -2464,8 +2008,8 @@
       </w:pPr>
       <w:r>
         <w:rPr>
-          <w:b w:val="1"/>
-          <w:bCs w:val="1"/>
+          <w:b/>
+          <w:bCs/>
           <w:sz w:val="36"/>
           <w:szCs w:val="36"/>
         </w:rPr>
@@ -2474,8 +2018,8 @@
       <w:proofErr w:type="gramStart"/>
       <w:r>
         <w:rPr>
-          <w:b w:val="1"/>
-          <w:bCs w:val="1"/>
+          <w:b/>
+          <w:bCs/>
           <w:sz w:val="36"/>
           <w:szCs w:val="36"/>
         </w:rPr>
@@ -2484,21 +2028,17 @@
       <w:proofErr w:type="gramEnd"/>
       <w:r>
         <w:rPr>
-          <w:b w:val="1"/>
-          <w:bCs w:val="1"/>
+          <w:b/>
+          <w:bCs/>
           <w:sz w:val="36"/>
           <w:szCs w:val="36"/>
         </w:rPr>
         <w:t xml:space="preserve"> Be Tested</w:t>
       </w:r>
     </w:p>
-    <w:p w14:noSpellErr="1">
-      <w:pPr>
-        <w:pStyle w:val="Normal"/>
-        <w:bidi w:val="0"/>
-        <w:spacing w:before="0" w:beforeAutospacing="off" w:after="120" w:afterAutospacing="off" w:line="259" w:lineRule="auto"/>
-        <w:ind w:left="0" w:right="0"/>
-        <w:jc w:val="both"/>
+    <w:p>
+      <w:pPr>
+        <w:spacing w:line="259" w:lineRule="auto"/>
         <w:rPr>
           <w:lang w:val="en-US"/>
         </w:rPr>
@@ -2507,25 +2047,32 @@
         <w:rPr>
           <w:lang w:val="en-US"/>
         </w:rPr>
-        <w:t xml:space="preserve">Update -  </w:t>
-      </w:r>
-      <w:r>
+        <w:t>Update -  The various update methods throughout the game loop need to be tested to ensure that the state of the game is constantly updated as intended.</w:t>
+      </w:r>
+    </w:p>
+    <w:p>
+      <w:pPr>
+        <w:spacing w:line="259" w:lineRule="auto"/>
         <w:rPr>
           <w:lang w:val="en-US"/>
         </w:rPr>
-        <w:t>The various update methods throughout the game loop need to be tested to ensure that the state of the game is constantly updated as intended.</w:t>
-      </w:r>
-    </w:p>
-    <w:p w14:noSpellErr="1">
-      <w:pPr>
-        <w:pStyle w:val="Normal"/>
-        <w:bidi w:val="0"/>
-        <w:spacing w:before="0" w:beforeAutospacing="off" w:after="120" w:afterAutospacing="off" w:line="259" w:lineRule="auto"/>
-        <w:ind w:left="0" w:right="0"/>
-        <w:jc w:val="both"/>
+      </w:pPr>
+      <w:r>
+        <w:br/>
+      </w:r>
+      <w:r>
         <w:rPr>
           <w:lang w:val="en-US"/>
         </w:rPr>
+        <w:t>Render – The various render methods throughout the game loop need to be tested to ensure that every piece, button, text, image, and board are being drawn where they are supposed to be drawn when they are supposed to be drawn.</w:t>
+      </w:r>
+    </w:p>
+    <w:p>
+      <w:pPr>
+        <w:spacing w:line="259" w:lineRule="auto"/>
+        <w:rPr>
+          <w:lang w:val="en-US"/>
+        </w:rPr>
       </w:pPr>
       <w:r>
         <w:br/>
@@ -2534,94 +2081,13 @@
         <w:rPr>
           <w:lang w:val="en-US"/>
         </w:rPr>
-        <w:t xml:space="preserve">Render </w:t>
-      </w:r>
-      <w:r>
-        <w:rPr>
-          <w:lang w:val="en-US"/>
-        </w:rPr>
-        <w:t>–</w:t>
-      </w:r>
-      <w:r>
-        <w:rPr>
-          <w:lang w:val="en-US"/>
-        </w:rPr>
-        <w:t xml:space="preserve"> </w:t>
-      </w:r>
-      <w:r>
-        <w:rPr>
-          <w:lang w:val="en-US"/>
-        </w:rPr>
-        <w:t>The various render methods throughout the game loop need to be tested to ensure that every piece, button, text, image, and board are being drawn where they are supposed to be drawn when they are supposed to be drawn.</w:t>
-      </w:r>
-    </w:p>
-    <w:p w14:noSpellErr="1">
-      <w:pPr>
-        <w:pStyle w:val="Normal"/>
-        <w:bidi w:val="0"/>
-        <w:spacing w:before="0" w:beforeAutospacing="off" w:after="120" w:afterAutospacing="off" w:line="259" w:lineRule="auto"/>
-        <w:ind w:left="0" w:right="0"/>
-        <w:jc w:val="both"/>
-        <w:rPr>
-          <w:lang w:val="en-US"/>
-        </w:rPr>
-      </w:pPr>
-      <w:r>
-        <w:br/>
-      </w:r>
-      <w:r>
-        <w:rPr>
-          <w:lang w:val="en-US"/>
-        </w:rPr>
-        <w:t xml:space="preserve">Update </w:t>
-      </w:r>
-      <w:r>
-        <w:rPr>
-          <w:lang w:val="en-US"/>
-        </w:rPr>
-        <w:t xml:space="preserve">Possible </w:t>
-      </w:r>
-      <w:r>
-        <w:rPr>
-          <w:lang w:val="en-US"/>
-        </w:rPr>
-        <w:t>Moves</w:t>
-      </w:r>
-      <w:r>
-        <w:rPr>
-          <w:lang w:val="en-US"/>
-        </w:rPr>
-        <w:t xml:space="preserve"> </w:t>
-      </w:r>
-      <w:r>
-        <w:rPr>
-          <w:lang w:val="en-US"/>
-        </w:rPr>
-        <w:t>–</w:t>
-      </w:r>
-      <w:r>
-        <w:rPr>
-          <w:lang w:val="en-US"/>
-        </w:rPr>
-        <w:t xml:space="preserve"> </w:t>
-      </w:r>
-      <w:r>
-        <w:rPr>
-          <w:lang w:val="en-US"/>
-        </w:rPr>
-        <w:t>The bulk of the game algorithms, update possible moves needs to be extensively tested to make sure that the pieces can only move where they are supposed to when the game allows them to</w:t>
-      </w:r>
-      <w:r>
-        <w:rPr>
-          <w:lang w:val="en-US"/>
-        </w:rPr>
-        <w:t>. Any failure in this testing will cause the game to be unplayable due to easy cheating or game breaking strategies.</w:t>
+        <w:t>Update Possible Moves – The bulk of the game algorithms, update possible moves needs to be extensively tested to make sure that the pieces can only move where they are supposed to when the game allows them to. Any failure in this testing will cause the game to be unplayable due to easy cheating or game breaking strategies.</w:t>
       </w:r>
     </w:p>
     <w:sectPr>
       <w:headerReference w:type="default" r:id="rId15"/>
       <w:footerReference w:type="default" r:id="rId16"/>
-      <w:pgSz w:w="12240" w:h="15840" w:orient="portrait" w:code="1"/>
+      <w:pgSz w:w="12240" w:h="15840" w:code="1"/>
       <w:pgMar w:top="1440" w:right="1440" w:bottom="1440" w:left="1440" w:header="864" w:footer="864" w:gutter="0"/>
       <w:pgNumType w:start="1"/>
       <w:cols w:space="720"/>
@@ -2655,7 +2121,7 @@
     <w:pPr>
       <w:pStyle w:val="Footer"/>
       <w:pBdr>
-        <w:top w:val="none" w:color="auto" w:sz="0" w:space="0"/>
+        <w:top w:val="none" w:sz="0" w:space="0" w:color="auto"/>
       </w:pBdr>
       <w:jc w:val="center"/>
       <w:rPr>
@@ -2672,7 +2138,7 @@
     <w:pPr>
       <w:pStyle w:val="Footer"/>
       <w:pBdr>
-        <w:top w:val="none" w:color="auto" w:sz="0" w:space="0"/>
+        <w:top w:val="none" w:sz="0" w:space="0" w:color="auto"/>
       </w:pBdr>
     </w:pPr>
   </w:p>
@@ -2685,7 +2151,7 @@
     <w:pPr>
       <w:pStyle w:val="Footer"/>
       <w:pBdr>
-        <w:top w:val="none" w:color="auto" w:sz="0" w:space="0"/>
+        <w:top w:val="none" w:sz="0" w:space="0" w:color="auto"/>
       </w:pBdr>
       <w:tabs>
         <w:tab w:val="clear" w:pos="4320"/>
@@ -2729,7 +2195,7 @@
       <w:rPr>
         <w:noProof/>
       </w:rPr>
-      <w:t>02/04/18</w:t>
+      <w:t>03/07/18</w:t>
     </w:r>
     <w:r>
       <w:fldChar w:fldCharType="end"/>
@@ -2742,8 +2208,6 @@
     </w:r>
     <w:r>
       <w:tab/>
-    </w:r>
-    <w:r>
       <w:t xml:space="preserve">Page </w:t>
     </w:r>
     <w:r>
@@ -2800,7 +2264,7 @@
     <w:pPr>
       <w:pStyle w:val="Footer"/>
       <w:pBdr>
-        <w:top w:val="none" w:color="auto" w:sz="0" w:space="0"/>
+        <w:top w:val="none" w:sz="0" w:space="0" w:color="auto"/>
       </w:pBdr>
     </w:pPr>
   </w:p>
@@ -2832,7 +2296,7 @@
     <w:pPr>
       <w:pStyle w:val="Header"/>
       <w:pBdr>
-        <w:bottom w:val="none" w:color="auto" w:sz="0" w:space="0"/>
+        <w:bottom w:val="none" w:sz="0" w:space="0" w:color="auto"/>
       </w:pBdr>
     </w:pPr>
   </w:p>
@@ -2845,7 +2309,7 @@
     <w:pPr>
       <w:pStyle w:val="Header"/>
       <w:pBdr>
-        <w:bottom w:val="none" w:color="auto" w:sz="0" w:space="0"/>
+        <w:bottom w:val="none" w:sz="0" w:space="0" w:color="auto"/>
       </w:pBdr>
     </w:pPr>
   </w:p>
@@ -2858,7 +2322,7 @@
     <w:pPr>
       <w:pStyle w:val="Header"/>
       <w:pBdr>
-        <w:bottom w:val="single" w:color="auto" w:sz="4" w:space="1"/>
+        <w:bottom w:val="single" w:sz="4" w:space="1" w:color="auto"/>
       </w:pBdr>
       <w:tabs>
         <w:tab w:val="clear" w:pos="3960"/>
@@ -2903,54 +2367,25 @@
       </w:rPr>
       <w:t xml:space="preserve"> for </w:t>
     </w:r>
+    <w:proofErr w:type="spellStart"/>
     <w:r>
       <w:rPr>
         <w:i/>
       </w:rPr>
-      <w:fldChar w:fldCharType="begin"/>
-    </w:r>
+      <w:t>CentipedeArmy</w:t>
+    </w:r>
+    <w:proofErr w:type="spellEnd"/>
     <w:r>
       <w:rPr>
         <w:i/>
       </w:rPr>
-      <w:instrText xml:space="preserve"> title </w:instrText>
+      <w:t xml:space="preserve"> Chess</w:t>
     </w:r>
     <w:r>
       <w:rPr>
         <w:i/>
       </w:rPr>
-      <w:fldChar w:fldCharType="separate"/>
-    </w:r>
-    <w:r>
-      <w:rPr>
-        <w:i/>
-      </w:rPr>
-      <w:t xml:space="preserve">[ </w:t>
-    </w:r>
-    <w:proofErr w:type="gramStart"/>
-    <w:r>
-      <w:rPr>
-        <w:i/>
-      </w:rPr>
-      <w:t>Project ]</w:t>
-    </w:r>
-    <w:proofErr w:type="gramEnd"/>
-    <w:r>
-      <w:rPr>
-        <w:i/>
-      </w:rPr>
-      <w:fldChar w:fldCharType="end"/>
-    </w:r>
-    <w:r>
-      <w:rPr>
-        <w:i/>
-      </w:rPr>
       <w:tab/>
-    </w:r>
-    <w:r>
-      <w:rPr>
-        <w:i/>
-      </w:rPr>
       <w:t xml:space="preserve">Page </w:t>
     </w:r>
     <w:r>
@@ -2989,7 +2424,7 @@
 </file>
 
 <file path=word/header4.xml><?xml version="1.0" encoding="utf-8"?>
-<w:hdr xmlns:wpc="http://schemas.microsoft.com/office/word/2010/wordprocessingCanvas" xmlns:cx="http://schemas.microsoft.com/office/drawing/2014/chartex" xmlns:cx1="http://schemas.microsoft.com/office/drawing/2015/9/8/chartex" xmlns:cx2="http://schemas.microsoft.com/office/drawing/2015/10/21/chartex" xmlns:cx3="http://schemas.microsoft.com/office/drawing/2016/5/9/chartex" xmlns:cx4="http://schemas.microsoft.com/office/drawing/2016/5/10/chartex" xmlns:cx5="http://schemas.microsoft.com/office/drawing/2016/5/11/chartex" xmlns:cx6="http://schemas.microsoft.com/office/drawing/2016/5/12/chartex" xmlns:cx7="http://schemas.microsoft.com/office/drawing/2016/5/13/chartex" xmlns:cx8="http://schemas.microsoft.com/office/drawing/2016/5/14/chartex" xmlns:mc="http://schemas.openxmlformats.org/markup-compatibility/2006" xmlns:aink="http://schemas.microsoft.com/office/drawing/2016/ink" xmlns:am3d="http://schemas.microsoft.com/office/drawing/2017/model3d" xmlns:o="urn:schemas-microsoft-com:office:office" xmlns:r="http://schemas.openxmlformats.org/officeDocument/2006/relationships" xmlns:m="http://schemas.openxmlformats.org/officeDocument/2006/math" xmlns:v="urn:schemas-microsoft-com:vml" xmlns:wp14="http://schemas.microsoft.com/office/word/2010/wordprocessingDrawing" xmlns:wp="http://schemas.openxmlformats.org/drawingml/2006/wordprocessingDrawing" xmlns:w10="urn:schemas-microsoft-com:office:word" xmlns:w="http://schemas.openxmlformats.org/wordprocessingml/2006/main" xmlns:w14="http://schemas.microsoft.com/office/word/2010/wordml" xmlns:w15="http://schemas.microsoft.com/office/word/2012/wordml" xmlns:w16cid="http://schemas.microsoft.com/office/word/2016/wordml/cid" xmlns:w16se="http://schemas.microsoft.com/office/word/2015/wordml/symex" xmlns:wpg="http://schemas.microsoft.com/office/word/2010/wordprocessingGroup" xmlns:wpi="http://schemas.microsoft.com/office/word/2010/wordprocessingInk" xmlns:wne="http://schemas.microsoft.com/office/word/2006/wordml" xmlns:wps="http://schemas.microsoft.com/office/word/2010/wordprocessingShape" xmlns:a="http://schemas.openxmlformats.org/drawingml/2006/main" xmlns:pic="http://schemas.openxmlformats.org/drawingml/2006/picture" xmlns:a14="http://schemas.microsoft.com/office/drawing/2010/main" mc:Ignorable="w14 w15 w16se w16cid wp14">
+<w:hdr xmlns:wpc="http://schemas.microsoft.com/office/word/2010/wordprocessingCanvas" xmlns:cx="http://schemas.microsoft.com/office/drawing/2014/chartex" xmlns:cx1="http://schemas.microsoft.com/office/drawing/2015/9/8/chartex" xmlns:cx2="http://schemas.microsoft.com/office/drawing/2015/10/21/chartex" xmlns:cx3="http://schemas.microsoft.com/office/drawing/2016/5/9/chartex" xmlns:cx4="http://schemas.microsoft.com/office/drawing/2016/5/10/chartex" xmlns:cx5="http://schemas.microsoft.com/office/drawing/2016/5/11/chartex" xmlns:cx6="http://schemas.microsoft.com/office/drawing/2016/5/12/chartex" xmlns:cx7="http://schemas.microsoft.com/office/drawing/2016/5/13/chartex" xmlns:cx8="http://schemas.microsoft.com/office/drawing/2016/5/14/chartex" xmlns:mc="http://schemas.openxmlformats.org/markup-compatibility/2006" xmlns:aink="http://schemas.microsoft.com/office/drawing/2016/ink" xmlns:am3d="http://schemas.microsoft.com/office/drawing/2017/model3d" xmlns:o="urn:schemas-microsoft-com:office:office" xmlns:r="http://schemas.openxmlformats.org/officeDocument/2006/relationships" xmlns:m="http://schemas.openxmlformats.org/officeDocument/2006/math" xmlns:v="urn:schemas-microsoft-com:vml" xmlns:wp14="http://schemas.microsoft.com/office/word/2010/wordprocessingDrawing" xmlns:wp="http://schemas.openxmlformats.org/drawingml/2006/wordprocessingDrawing" xmlns:w10="urn:schemas-microsoft-com:office:word" xmlns:w="http://schemas.openxmlformats.org/wordprocessingml/2006/main" xmlns:w14="http://schemas.microsoft.com/office/word/2010/wordml" xmlns:w15="http://schemas.microsoft.com/office/word/2012/wordml" xmlns:w16cid="http://schemas.microsoft.com/office/word/2016/wordml/cid" xmlns:w16se="http://schemas.microsoft.com/office/word/2015/wordml/symex" xmlns:wpg="http://schemas.microsoft.com/office/word/2010/wordprocessingGroup" xmlns:wpi="http://schemas.microsoft.com/office/word/2010/wordprocessingInk" xmlns:wne="http://schemas.microsoft.com/office/word/2006/wordml" xmlns:wps="http://schemas.microsoft.com/office/word/2010/wordprocessingShape" mc:Ignorable="w14 w15 w16se w16cid wp14">
   <w:p>
     <w:pPr>
       <w:pStyle w:val="Confidential-Top"/>
@@ -3195,11 +2630,6 @@
         <w:i/>
       </w:rPr>
       <w:tab/>
-    </w:r>
-    <w:r>
-      <w:rPr>
-        <w:i/>
-      </w:rPr>
       <w:t xml:space="preserve">Page </w:t>
     </w:r>
     <w:r>
@@ -3265,7 +2695,7 @@
       <w:legacy w:legacy="1" w:legacySpace="144" w:legacyIndent="0"/>
       <w:lvlJc w:val="left"/>
       <w:rPr>
-        <w:rFonts w:hint="default" w:ascii="Tms Rmn" w:hAnsi="Tms Rmn"/>
+        <w:rFonts w:ascii="Tms Rmn" w:hAnsi="Tms Rmn" w:hint="default"/>
         <w:b/>
         <w:i w:val="0"/>
         <w:sz w:val="18"/>
@@ -3288,7 +2718,7 @@
         <w:ind w:left="360" w:hanging="360"/>
       </w:pPr>
       <w:rPr>
-        <w:rFonts w:hint="default" w:ascii="Wingdings" w:hAnsi="Wingdings"/>
+        <w:rFonts w:ascii="Wingdings" w:hAnsi="Wingdings" w:hint="default"/>
         <w:sz w:val="16"/>
       </w:rPr>
     </w:lvl>
@@ -3309,7 +2739,7 @@
         <w:ind w:left="360" w:hanging="360"/>
       </w:pPr>
       <w:rPr>
-        <w:rFonts w:hint="default" w:ascii="Wingdings" w:hAnsi="Wingdings"/>
+        <w:rFonts w:ascii="Wingdings" w:hAnsi="Wingdings" w:hint="default"/>
         <w:sz w:val="16"/>
       </w:rPr>
     </w:lvl>
@@ -3443,7 +2873,7 @@
         <w:ind w:left="360" w:hanging="360"/>
       </w:pPr>
       <w:rPr>
-        <w:rFonts w:hint="default" w:ascii="Wingdings" w:hAnsi="Wingdings"/>
+        <w:rFonts w:ascii="Wingdings" w:hAnsi="Wingdings" w:hint="default"/>
         <w:sz w:val="16"/>
       </w:rPr>
     </w:lvl>
@@ -3675,7 +3105,7 @@
         <w:ind w:left="360" w:hanging="360"/>
       </w:pPr>
       <w:rPr>
-        <w:rFonts w:hint="default" w:ascii="Monotype Sorts" w:hAnsi="Monotype Sorts"/>
+        <w:rFonts w:ascii="Monotype Sorts" w:hAnsi="Monotype Sorts" w:hint="default"/>
         <w:sz w:val="18"/>
       </w:rPr>
     </w:lvl>
@@ -3706,7 +3136,7 @@
       <w:legacy w:legacy="1" w:legacySpace="144" w:legacyIndent="0"/>
       <w:lvlJc w:val="left"/>
       <w:rPr>
-        <w:rFonts w:hint="default" w:ascii="Tms Rmn" w:hAnsi="Tms Rmn"/>
+        <w:rFonts w:ascii="Tms Rmn" w:hAnsi="Tms Rmn" w:hint="default"/>
         <w:b/>
         <w:i w:val="0"/>
         <w:sz w:val="18"/>
@@ -3729,7 +3159,7 @@
         <w:ind w:left="360" w:hanging="360"/>
       </w:pPr>
       <w:rPr>
-        <w:rFonts w:hint="default" w:ascii="Symbol" w:hAnsi="Symbol"/>
+        <w:rFonts w:ascii="Symbol" w:hAnsi="Symbol" w:hint="default"/>
       </w:rPr>
     </w:lvl>
   </w:abstractNum>
@@ -3744,7 +3174,7 @@
       <w:legacy w:legacy="1" w:legacySpace="144" w:legacyIndent="0"/>
       <w:lvlJc w:val="left"/>
       <w:rPr>
-        <w:rFonts w:hint="default" w:ascii="Tms Rmn" w:hAnsi="Tms Rmn"/>
+        <w:rFonts w:ascii="Tms Rmn" w:hAnsi="Tms Rmn" w:hint="default"/>
         <w:b/>
         <w:i w:val="0"/>
         <w:sz w:val="18"/>
@@ -3782,7 +3212,7 @@
         <w:ind w:left="360" w:hanging="360"/>
       </w:pPr>
       <w:rPr>
-        <w:rFonts w:hint="default" w:ascii="Wingdings" w:hAnsi="Wingdings"/>
+        <w:rFonts w:ascii="Wingdings" w:hAnsi="Wingdings" w:hint="default"/>
       </w:rPr>
     </w:lvl>
   </w:abstractNum>
@@ -3802,7 +3232,7 @@
         <w:ind w:left="360" w:hanging="360"/>
       </w:pPr>
       <w:rPr>
-        <w:rFonts w:hint="default" w:ascii="Wingdings" w:hAnsi="Wingdings"/>
+        <w:rFonts w:ascii="Wingdings" w:hAnsi="Wingdings" w:hint="default"/>
         <w:sz w:val="16"/>
       </w:rPr>
     </w:lvl>
@@ -3823,7 +3253,7 @@
         <w:ind w:left="360" w:hanging="360"/>
       </w:pPr>
       <w:rPr>
-        <w:rFonts w:hint="default" w:ascii="Wingdings" w:hAnsi="Wingdings"/>
+        <w:rFonts w:ascii="Wingdings" w:hAnsi="Wingdings" w:hint="default"/>
         <w:sz w:val="16"/>
       </w:rPr>
     </w:lvl>
@@ -3844,7 +3274,7 @@
         <w:ind w:left="360" w:hanging="360"/>
       </w:pPr>
       <w:rPr>
-        <w:rFonts w:hint="default" w:ascii="Wingdings" w:hAnsi="Wingdings"/>
+        <w:rFonts w:ascii="Wingdings" w:hAnsi="Wingdings" w:hint="default"/>
         <w:sz w:val="16"/>
       </w:rPr>
     </w:lvl>
@@ -3880,7 +3310,7 @@
         <w:ind w:left="720" w:hanging="360"/>
       </w:pPr>
       <w:rPr>
-        <w:rFonts w:hint="default" w:ascii="Symbol" w:hAnsi="Symbol"/>
+        <w:rFonts w:ascii="Symbol" w:hAnsi="Symbol" w:hint="default"/>
       </w:rPr>
     </w:lvl>
     <w:lvl w:ilvl="1" w:tplc="74462814" w:tentative="1">
@@ -3895,7 +3325,7 @@
         <w:ind w:left="1440" w:hanging="360"/>
       </w:pPr>
       <w:rPr>
-        <w:rFonts w:hint="default" w:ascii="Courier New" w:hAnsi="Courier New"/>
+        <w:rFonts w:ascii="Courier New" w:hAnsi="Courier New" w:hint="default"/>
       </w:rPr>
     </w:lvl>
     <w:lvl w:ilvl="2" w:tplc="ED42A7F8" w:tentative="1">
@@ -3910,7 +3340,7 @@
         <w:ind w:left="2160" w:hanging="360"/>
       </w:pPr>
       <w:rPr>
-        <w:rFonts w:hint="default" w:ascii="Wingdings" w:hAnsi="Wingdings"/>
+        <w:rFonts w:ascii="Wingdings" w:hAnsi="Wingdings" w:hint="default"/>
       </w:rPr>
     </w:lvl>
     <w:lvl w:ilvl="3" w:tplc="6BA05096" w:tentative="1">
@@ -3925,7 +3355,7 @@
         <w:ind w:left="2880" w:hanging="360"/>
       </w:pPr>
       <w:rPr>
-        <w:rFonts w:hint="default" w:ascii="Symbol" w:hAnsi="Symbol"/>
+        <w:rFonts w:ascii="Symbol" w:hAnsi="Symbol" w:hint="default"/>
       </w:rPr>
     </w:lvl>
     <w:lvl w:ilvl="4" w:tplc="E1C25746" w:tentative="1">
@@ -3940,7 +3370,7 @@
         <w:ind w:left="3600" w:hanging="360"/>
       </w:pPr>
       <w:rPr>
-        <w:rFonts w:hint="default" w:ascii="Courier New" w:hAnsi="Courier New"/>
+        <w:rFonts w:ascii="Courier New" w:hAnsi="Courier New" w:hint="default"/>
       </w:rPr>
     </w:lvl>
     <w:lvl w:ilvl="5" w:tplc="957C31E6" w:tentative="1">
@@ -3955,7 +3385,7 @@
         <w:ind w:left="4320" w:hanging="360"/>
       </w:pPr>
       <w:rPr>
-        <w:rFonts w:hint="default" w:ascii="Wingdings" w:hAnsi="Wingdings"/>
+        <w:rFonts w:ascii="Wingdings" w:hAnsi="Wingdings" w:hint="default"/>
       </w:rPr>
     </w:lvl>
     <w:lvl w:ilvl="6" w:tplc="CB88B50A" w:tentative="1">
@@ -3970,7 +3400,7 @@
         <w:ind w:left="5040" w:hanging="360"/>
       </w:pPr>
       <w:rPr>
-        <w:rFonts w:hint="default" w:ascii="Symbol" w:hAnsi="Symbol"/>
+        <w:rFonts w:ascii="Symbol" w:hAnsi="Symbol" w:hint="default"/>
       </w:rPr>
     </w:lvl>
     <w:lvl w:ilvl="7" w:tplc="D54C861E" w:tentative="1">
@@ -3985,7 +3415,7 @@
         <w:ind w:left="5760" w:hanging="360"/>
       </w:pPr>
       <w:rPr>
-        <w:rFonts w:hint="default" w:ascii="Courier New" w:hAnsi="Courier New"/>
+        <w:rFonts w:ascii="Courier New" w:hAnsi="Courier New" w:hint="default"/>
       </w:rPr>
     </w:lvl>
     <w:lvl w:ilvl="8" w:tplc="B1FA375A" w:tentative="1">
@@ -4000,7 +3430,7 @@
         <w:ind w:left="6480" w:hanging="360"/>
       </w:pPr>
       <w:rPr>
-        <w:rFonts w:hint="default" w:ascii="Wingdings" w:hAnsi="Wingdings"/>
+        <w:rFonts w:ascii="Wingdings" w:hAnsi="Wingdings" w:hint="default"/>
       </w:rPr>
     </w:lvl>
   </w:abstractNum>
@@ -4020,7 +3450,7 @@
         <w:ind w:left="360" w:hanging="360"/>
       </w:pPr>
       <w:rPr>
-        <w:rFonts w:hint="default" w:ascii="Wingdings" w:hAnsi="Wingdings"/>
+        <w:rFonts w:ascii="Wingdings" w:hAnsi="Wingdings" w:hint="default"/>
         <w:sz w:val="16"/>
       </w:rPr>
     </w:lvl>
@@ -4036,7 +3466,7 @@
       <w:legacy w:legacy="1" w:legacySpace="144" w:legacyIndent="0"/>
       <w:lvlJc w:val="left"/>
       <w:rPr>
-        <w:rFonts w:hint="default" w:ascii="Geneva" w:hAnsi="Geneva"/>
+        <w:rFonts w:ascii="Geneva" w:hAnsi="Geneva" w:hint="default"/>
         <w:b/>
         <w:i w:val="0"/>
         <w:sz w:val="18"/>
@@ -4054,7 +3484,7 @@
       <w:legacy w:legacy="1" w:legacySpace="144" w:legacyIndent="0"/>
       <w:lvlJc w:val="left"/>
       <w:rPr>
-        <w:rFonts w:hint="default" w:ascii="Tms Rmn" w:hAnsi="Tms Rmn"/>
+        <w:rFonts w:ascii="Tms Rmn" w:hAnsi="Tms Rmn" w:hint="default"/>
         <w:b/>
         <w:i w:val="0"/>
         <w:sz w:val="18"/>
@@ -4077,7 +3507,7 @@
         <w:ind w:left="360" w:hanging="360"/>
       </w:pPr>
       <w:rPr>
-        <w:rFonts w:hint="default" w:ascii="Symbol" w:hAnsi="Symbol"/>
+        <w:rFonts w:ascii="Symbol" w:hAnsi="Symbol" w:hint="default"/>
       </w:rPr>
     </w:lvl>
   </w:abstractNum>
@@ -4097,7 +3527,7 @@
         <w:ind w:left="360" w:hanging="360"/>
       </w:pPr>
       <w:rPr>
-        <w:rFonts w:hint="default" w:ascii="Wingdings" w:hAnsi="Wingdings"/>
+        <w:rFonts w:ascii="Wingdings" w:hAnsi="Wingdings" w:hint="default"/>
         <w:sz w:val="18"/>
       </w:rPr>
     </w:lvl>
@@ -4118,7 +3548,7 @@
         <w:ind w:left="360" w:hanging="360"/>
       </w:pPr>
       <w:rPr>
-        <w:rFonts w:hint="default" w:ascii="Symbol" w:hAnsi="Symbol"/>
+        <w:rFonts w:ascii="Symbol" w:hAnsi="Symbol" w:hint="default"/>
       </w:rPr>
     </w:lvl>
   </w:abstractNum>
@@ -4279,7 +3709,7 @@
       <w:legacy w:legacy="1" w:legacySpace="144" w:legacyIndent="0"/>
       <w:lvlJc w:val="left"/>
       <w:rPr>
-        <w:rFonts w:hint="default" w:ascii="Tms Rmn" w:hAnsi="Tms Rmn"/>
+        <w:rFonts w:ascii="Tms Rmn" w:hAnsi="Tms Rmn" w:hint="default"/>
         <w:b/>
         <w:i w:val="0"/>
         <w:sz w:val="18"/>
@@ -4299,7 +3729,7 @@
           <w:ind w:left="360" w:hanging="360"/>
         </w:pPr>
         <w:rPr>
-          <w:rFonts w:hint="default" w:ascii="Monotype Sorts" w:hAnsi="Monotype Sorts"/>
+          <w:rFonts w:ascii="Monotype Sorts" w:hAnsi="Monotype Sorts" w:hint="default"/>
           <w:sz w:val="18"/>
         </w:rPr>
       </w:lvl>
@@ -4327,7 +3757,7 @@
           <w:ind w:left="360" w:hanging="360"/>
         </w:pPr>
         <w:rPr>
-          <w:rFonts w:hint="default" w:ascii="Courier" w:hAnsi="Courier"/>
+          <w:rFonts w:ascii="Courier" w:hAnsi="Courier" w:hint="default"/>
           <w:sz w:val="18"/>
         </w:rPr>
       </w:lvl>
@@ -4382,7 +3812,7 @@
           <w:ind w:left="360" w:hanging="360"/>
         </w:pPr>
         <w:rPr>
-          <w:rFonts w:hint="default" w:ascii="Times" w:hAnsi="Times"/>
+          <w:rFonts w:ascii="Times" w:hAnsi="Times" w:hint="default"/>
         </w:rPr>
       </w:lvl>
     </w:lvlOverride>
@@ -4400,7 +3830,7 @@
           <w:ind w:left="360" w:hanging="360"/>
         </w:pPr>
         <w:rPr>
-          <w:rFonts w:hint="default" w:ascii="Courier" w:hAnsi="Courier"/>
+          <w:rFonts w:ascii="Courier" w:hAnsi="Courier" w:hint="default"/>
           <w:sz w:val="18"/>
         </w:rPr>
       </w:lvl>
@@ -4419,7 +3849,7 @@
         <w:legacy w:legacy="1" w:legacySpace="72" w:legacyIndent="0"/>
         <w:lvlJc w:val="left"/>
         <w:rPr>
-          <w:rFonts w:hint="default" w:ascii="Helv" w:hAnsi="Helv"/>
+          <w:rFonts w:ascii="Helv" w:hAnsi="Helv" w:hint="default"/>
         </w:rPr>
       </w:lvl>
     </w:lvlOverride>
@@ -4449,7 +3879,7 @@
           <w:ind w:left="360" w:hanging="360"/>
         </w:pPr>
         <w:rPr>
-          <w:rFonts w:hint="default" w:ascii="Geneva" w:hAnsi="Geneva"/>
+          <w:rFonts w:ascii="Geneva" w:hAnsi="Geneva" w:hint="default"/>
           <w:sz w:val="18"/>
         </w:rPr>
       </w:lvl>
@@ -4468,7 +3898,7 @@
           <w:ind w:left="360" w:hanging="360"/>
         </w:pPr>
         <w:rPr>
-          <w:rFonts w:hint="default" w:ascii="Helvetica" w:hAnsi="Helvetica"/>
+          <w:rFonts w:ascii="Helvetica" w:hAnsi="Helvetica" w:hint="default"/>
         </w:rPr>
       </w:lvl>
     </w:lvlOverride>
@@ -4492,7 +3922,7 @@
           <w:ind w:left="360" w:hanging="360"/>
         </w:pPr>
         <w:rPr>
-          <w:rFonts w:hint="default" w:ascii="Helvetica" w:hAnsi="Helvetica"/>
+          <w:rFonts w:ascii="Helvetica" w:hAnsi="Helvetica" w:hint="default"/>
           <w:sz w:val="20"/>
         </w:rPr>
       </w:lvl>
@@ -4511,7 +3941,7 @@
           <w:ind w:left="288" w:hanging="288"/>
         </w:pPr>
         <w:rPr>
-          <w:rFonts w:hint="default" w:ascii="MS Sans Serif" w:hAnsi="MS Sans Serif"/>
+          <w:rFonts w:ascii="MS Sans Serif" w:hAnsi="MS Sans Serif" w:hint="default"/>
           <w:sz w:val="14"/>
         </w:rPr>
       </w:lvl>
@@ -4530,7 +3960,7 @@
         <w:legacy w:legacy="1" w:legacySpace="72" w:legacyIndent="0"/>
         <w:lvlJc w:val="left"/>
         <w:rPr>
-          <w:rFonts w:hint="default" w:ascii="MS Serif" w:hAnsi="MS Serif"/>
+          <w:rFonts w:ascii="MS Serif" w:hAnsi="MS Serif" w:hint="default"/>
         </w:rPr>
       </w:lvl>
     </w:lvlOverride>
@@ -4557,7 +3987,7 @@
           <w:ind w:left="360" w:hanging="360"/>
         </w:pPr>
         <w:rPr>
-          <w:rFonts w:hint="default" w:ascii="Times" w:hAnsi="Times"/>
+          <w:rFonts w:ascii="Times" w:hAnsi="Times" w:hint="default"/>
           <w:sz w:val="18"/>
         </w:rPr>
       </w:lvl>
@@ -4727,23 +4157,12 @@
 </w:numbering>
 </file>
 
-<file path=word/people.xml><?xml version="1.0" encoding="utf-8"?>
-<w15:people xmlns:mc="http://schemas.openxmlformats.org/markup-compatibility/2006" xmlns:w15="http://schemas.microsoft.com/office/word/2012/wordml" mc:Ignorable="w15">
-  <w15:person w15:author="Weeks, Ryan C">
-    <w15:presenceInfo w15:providerId="AD" w15:userId="1003BFFD90FE3135@LIVE.COM"/>
-  </w15:person>
-  <w15:person w15:author="Grubb, Drew N">
-    <w15:presenceInfo w15:providerId="AD" w15:userId="1003000098B1F980@LIVE.COM"/>
-  </w15:person>
-</w15:people>
-</file>
-
 <file path=word/styles.xml><?xml version="1.0" encoding="utf-8"?>
-<w:styles xmlns:wp14="http://schemas.microsoft.com/office/word/2010/wordprocessingDrawing" xmlns:mc="http://schemas.openxmlformats.org/markup-compatibility/2006" xmlns:r="http://schemas.openxmlformats.org/officeDocument/2006/relationships" xmlns:w="http://schemas.openxmlformats.org/wordprocessingml/2006/main" xmlns:w14="http://schemas.microsoft.com/office/word/2010/wordml" xmlns:w15="http://schemas.microsoft.com/office/word/2012/wordml" xmlns:w16cid="http://schemas.microsoft.com/office/word/2016/wordml/cid" xmlns:w16se="http://schemas.microsoft.com/office/word/2015/wordml/symex" mc:Ignorable="w14 w15 w16se w16cid wp14">
+<w:styles xmlns:mc="http://schemas.openxmlformats.org/markup-compatibility/2006" xmlns:r="http://schemas.openxmlformats.org/officeDocument/2006/relationships" xmlns:w="http://schemas.openxmlformats.org/wordprocessingml/2006/main" xmlns:w14="http://schemas.microsoft.com/office/word/2010/wordml" xmlns:w15="http://schemas.microsoft.com/office/word/2012/wordml" xmlns:w16cid="http://schemas.microsoft.com/office/word/2016/wordml/cid" xmlns:w16se="http://schemas.microsoft.com/office/word/2015/wordml/symex" mc:Ignorable="w14 w15 w16se w16cid">
   <w:docDefaults>
     <w:rPrDefault>
       <w:rPr>
-        <w:rFonts w:ascii="Times New Roman" w:hAnsi="Times New Roman" w:eastAsia="Times New Roman" w:cs="Times New Roman"/>
+        <w:rFonts w:ascii="Times New Roman" w:eastAsia="Times New Roman" w:hAnsi="Times New Roman" w:cs="Times New Roman"/>
         <w:lang w:val="en-US" w:eastAsia="en-US" w:bidi="ar-SA"/>
       </w:rPr>
     </w:rPrDefault>
@@ -4769,15 +4188,15 @@
     <w:lsdException w:name="index 7" w:semiHidden="1" w:unhideWhenUsed="1"/>
     <w:lsdException w:name="index 8" w:semiHidden="1" w:unhideWhenUsed="1"/>
     <w:lsdException w:name="index 9" w:semiHidden="1" w:unhideWhenUsed="1"/>
-    <w:lsdException w:name="toc 1" w:uiPriority="39" w:semiHidden="1" w:unhideWhenUsed="1"/>
-    <w:lsdException w:name="toc 2" w:uiPriority="39" w:semiHidden="1" w:unhideWhenUsed="1"/>
-    <w:lsdException w:name="toc 3" w:uiPriority="39" w:semiHidden="1" w:unhideWhenUsed="1"/>
-    <w:lsdException w:name="toc 4" w:uiPriority="39" w:semiHidden="1" w:unhideWhenUsed="1"/>
-    <w:lsdException w:name="toc 5" w:uiPriority="39" w:semiHidden="1" w:unhideWhenUsed="1"/>
-    <w:lsdException w:name="toc 6" w:uiPriority="39" w:semiHidden="1" w:unhideWhenUsed="1"/>
-    <w:lsdException w:name="toc 7" w:uiPriority="39" w:semiHidden="1" w:unhideWhenUsed="1"/>
-    <w:lsdException w:name="toc 8" w:uiPriority="39" w:semiHidden="1" w:unhideWhenUsed="1"/>
-    <w:lsdException w:name="toc 9" w:uiPriority="39" w:semiHidden="1" w:unhideWhenUsed="1"/>
+    <w:lsdException w:name="toc 1" w:semiHidden="1" w:uiPriority="39" w:unhideWhenUsed="1"/>
+    <w:lsdException w:name="toc 2" w:semiHidden="1" w:uiPriority="39" w:unhideWhenUsed="1"/>
+    <w:lsdException w:name="toc 3" w:semiHidden="1" w:uiPriority="39" w:unhideWhenUsed="1"/>
+    <w:lsdException w:name="toc 4" w:semiHidden="1" w:uiPriority="39" w:unhideWhenUsed="1"/>
+    <w:lsdException w:name="toc 5" w:semiHidden="1" w:uiPriority="39" w:unhideWhenUsed="1"/>
+    <w:lsdException w:name="toc 6" w:semiHidden="1" w:uiPriority="39" w:unhideWhenUsed="1"/>
+    <w:lsdException w:name="toc 7" w:semiHidden="1" w:uiPriority="39" w:unhideWhenUsed="1"/>
+    <w:lsdException w:name="toc 8" w:semiHidden="1" w:uiPriority="39" w:unhideWhenUsed="1"/>
+    <w:lsdException w:name="toc 9" w:semiHidden="1" w:uiPriority="39" w:unhideWhenUsed="1"/>
     <w:lsdException w:name="Normal Indent" w:semiHidden="1" w:unhideWhenUsed="1"/>
     <w:lsdException w:name="footnote text" w:semiHidden="1" w:unhideWhenUsed="1"/>
     <w:lsdException w:name="annotation text" w:semiHidden="1" w:unhideWhenUsed="1"/>
@@ -4815,7 +4234,7 @@
     <w:lsdException w:name="Title" w:uiPriority="0" w:qFormat="1"/>
     <w:lsdException w:name="Closing" w:semiHidden="1" w:unhideWhenUsed="1"/>
     <w:lsdException w:name="Signature" w:semiHidden="1" w:unhideWhenUsed="1"/>
-    <w:lsdException w:name="Default Paragraph Font" w:uiPriority="1" w:semiHidden="1" w:unhideWhenUsed="1"/>
+    <w:lsdException w:name="Default Paragraph Font" w:semiHidden="1" w:uiPriority="1" w:unhideWhenUsed="1"/>
     <w:lsdException w:name="Body Text" w:semiHidden="1" w:unhideWhenUsed="1"/>
     <w:lsdException w:name="Body Text Indent" w:semiHidden="1" w:unhideWhenUsed="1"/>
     <w:lsdException w:name="List Continue" w:semiHidden="1" w:unhideWhenUsed="1"/>
@@ -5015,8 +4434,8 @@
     <w:lsdException w:name="Subtle Reference" w:uiPriority="31" w:qFormat="1"/>
     <w:lsdException w:name="Intense Reference" w:uiPriority="32" w:qFormat="1"/>
     <w:lsdException w:name="Book Title" w:uiPriority="33" w:qFormat="1"/>
-    <w:lsdException w:name="Bibliography" w:uiPriority="37" w:semiHidden="1" w:unhideWhenUsed="1"/>
-    <w:lsdException w:name="TOC Heading" w:uiPriority="39" w:semiHidden="1" w:unhideWhenUsed="1" w:qFormat="1"/>
+    <w:lsdException w:name="Bibliography" w:semiHidden="1" w:uiPriority="37" w:unhideWhenUsed="1"/>
+    <w:lsdException w:name="TOC Heading" w:semiHidden="1" w:uiPriority="39" w:unhideWhenUsed="1" w:qFormat="1"/>
     <w:lsdException w:name="Plain Table 1" w:uiPriority="41"/>
     <w:lsdException w:name="Plain Table 2" w:uiPriority="42"/>
     <w:lsdException w:name="Plain Table 3" w:uiPriority="43"/>
@@ -5126,7 +4545,7 @@
     <w:lsdException w:name="Hashtag" w:semiHidden="1" w:unhideWhenUsed="1"/>
     <w:lsdException w:name="Unresolved Mention" w:semiHidden="1" w:unhideWhenUsed="1"/>
   </w:latentStyles>
-  <w:style w:type="paragraph" w:styleId="Normal" w:default="1">
+  <w:style w:type="paragraph" w:default="1" w:styleId="Normal">
     <w:name w:val="Normal"/>
     <w:qFormat/>
     <w:pPr>
@@ -5308,13 +4727,12 @@
       <w:sz w:val="18"/>
     </w:rPr>
   </w:style>
-  <w:style w:type="character" w:styleId="DefaultParagraphFont" w:default="1">
+  <w:style w:type="character" w:default="1" w:styleId="DefaultParagraphFont">
     <w:name w:val="Default Paragraph Font"/>
     <w:uiPriority w:val="1"/>
-    <w:semiHidden/>
     <w:unhideWhenUsed/>
   </w:style>
-  <w:style w:type="table" w:styleId="TableNormal" w:default="1">
+  <w:style w:type="table" w:default="1" w:styleId="TableNormal">
     <w:name w:val="Normal Table"/>
     <w:uiPriority w:val="99"/>
     <w:semiHidden/>
@@ -5329,13 +4747,13 @@
       </w:tblCellMar>
     </w:tblPr>
   </w:style>
-  <w:style w:type="numbering" w:styleId="NoList" w:default="1">
+  <w:style w:type="numbering" w:default="1" w:styleId="NoList">
     <w:name w:val="No List"/>
     <w:uiPriority w:val="99"/>
     <w:semiHidden/>
     <w:unhideWhenUsed/>
   </w:style>
-  <w:style w:type="paragraph" w:styleId="DisplayText" w:customStyle="1">
+  <w:style w:type="paragraph" w:customStyle="1" w:styleId="DisplayText">
     <w:name w:val="_Display Text"/>
     <w:rPr>
       <w:rFonts w:ascii="Arial" w:hAnsi="Arial"/>
@@ -5358,7 +4776,7 @@
     <w:semiHidden/>
     <w:pPr>
       <w:pBdr>
-        <w:bottom w:val="single" w:color="auto" w:sz="6" w:space="1"/>
+        <w:bottom w:val="single" w:sz="6" w:space="1" w:color="auto"/>
       </w:pBdr>
       <w:tabs>
         <w:tab w:val="center" w:pos="3960"/>
@@ -5376,7 +4794,7 @@
     <w:semiHidden/>
     <w:pPr>
       <w:pBdr>
-        <w:top w:val="single" w:color="auto" w:sz="6" w:space="1"/>
+        <w:top w:val="single" w:sz="6" w:space="1" w:color="auto"/>
       </w:pBdr>
       <w:tabs>
         <w:tab w:val="center" w:pos="4320"/>
@@ -5393,7 +4811,7 @@
     <w:basedOn w:val="DefaultParagraphFont"/>
     <w:semiHidden/>
   </w:style>
-  <w:style w:type="paragraph" w:styleId="Comment" w:customStyle="1">
+  <w:style w:type="paragraph" w:customStyle="1" w:styleId="Comment">
     <w:name w:val="_Comment"/>
     <w:basedOn w:val="Normal"/>
     <w:next w:val="Normal"/>
@@ -5407,7 +4825,7 @@
       <w:sz w:val="24"/>
     </w:rPr>
   </w:style>
-  <w:style w:type="paragraph" w:styleId="Code" w:customStyle="1">
+  <w:style w:type="paragraph" w:customStyle="1" w:styleId="Code">
     <w:name w:val="Code"/>
     <w:basedOn w:val="Normal"/>
     <w:pPr>
@@ -5431,13 +4849,13 @@
       <w:sz w:val="18"/>
     </w:rPr>
   </w:style>
-  <w:style w:type="paragraph" w:styleId="CodeTitle" w:customStyle="1">
+  <w:style w:type="paragraph" w:customStyle="1" w:styleId="CodeTitle">
     <w:name w:val="Code Title"/>
     <w:basedOn w:val="Code"/>
     <w:next w:val="Code"/>
     <w:pPr>
       <w:pBdr>
-        <w:bottom w:val="single" w:color="808080" w:sz="36" w:space="1"/>
+        <w:bottom w:val="single" w:sz="36" w:space="1" w:color="808080"/>
       </w:pBdr>
       <w:shd w:val="clear" w:color="auto" w:fill="auto"/>
       <w:spacing w:after="60"/>
@@ -5448,15 +4866,15 @@
       <w:sz w:val="20"/>
     </w:rPr>
   </w:style>
-  <w:style w:type="paragraph" w:styleId="OpenIssue" w:customStyle="1">
+  <w:style w:type="paragraph" w:customStyle="1" w:styleId="OpenIssue">
     <w:name w:val="Open Issue"/>
     <w:basedOn w:val="Normal"/>
     <w:pPr>
       <w:pBdr>
-        <w:top w:val="single" w:color="auto" w:sz="12" w:space="3" w:shadow="1"/>
-        <w:left w:val="single" w:color="auto" w:sz="12" w:space="3" w:shadow="1"/>
-        <w:bottom w:val="single" w:color="auto" w:sz="12" w:space="3" w:shadow="1"/>
-        <w:right w:val="single" w:color="auto" w:sz="12" w:space="3" w:shadow="1"/>
+        <w:top w:val="single" w:sz="12" w:space="3" w:color="auto" w:shadow="1"/>
+        <w:left w:val="single" w:sz="12" w:space="3" w:color="auto" w:shadow="1"/>
+        <w:bottom w:val="single" w:sz="12" w:space="3" w:color="auto" w:shadow="1"/>
+        <w:right w:val="single" w:sz="12" w:space="3" w:color="auto" w:shadow="1"/>
       </w:pBdr>
       <w:shd w:val="pct10" w:color="auto" w:fill="auto"/>
       <w:spacing w:before="240" w:after="240"/>
@@ -5465,14 +4883,14 @@
       <w:sz w:val="24"/>
     </w:rPr>
   </w:style>
-  <w:style w:type="paragraph" w:styleId="Table-Heading" w:customStyle="1">
+  <w:style w:type="paragraph" w:customStyle="1" w:styleId="Table-Heading">
     <w:name w:val="Table - Heading"/>
     <w:basedOn w:val="DisplayText"/>
     <w:next w:val="Normal"/>
     <w:pPr>
       <w:keepNext/>
       <w:pBdr>
-        <w:bottom w:val="single" w:color="C0C0C0" w:sz="36" w:space="3"/>
+        <w:bottom w:val="single" w:sz="36" w:space="3" w:color="C0C0C0"/>
       </w:pBdr>
       <w:spacing w:before="120"/>
     </w:pPr>
@@ -5481,13 +4899,13 @@
       <w:sz w:val="20"/>
     </w:rPr>
   </w:style>
-  <w:style w:type="paragraph" w:styleId="Table-Source" w:customStyle="1">
+  <w:style w:type="paragraph" w:customStyle="1" w:styleId="Table-Source">
     <w:name w:val="Table - Source"/>
     <w:basedOn w:val="Normal"/>
     <w:next w:val="Normal"/>
     <w:pPr>
       <w:pBdr>
-        <w:top w:val="single" w:color="auto" w:sz="12" w:space="1"/>
+        <w:top w:val="single" w:sz="12" w:space="1" w:color="auto"/>
       </w:pBdr>
     </w:pPr>
     <w:rPr>
@@ -5495,7 +4913,7 @@
       <w:sz w:val="18"/>
     </w:rPr>
   </w:style>
-  <w:style w:type="paragraph" w:styleId="Table-Text" w:customStyle="1">
+  <w:style w:type="paragraph" w:customStyle="1" w:styleId="Table-Text">
     <w:name w:val="Table - Text"/>
     <w:basedOn w:val="Normal"/>
     <w:pPr>
@@ -5506,7 +4924,7 @@
       <w:sz w:val="20"/>
     </w:rPr>
   </w:style>
-  <w:style w:type="paragraph" w:styleId="Table-ColHead" w:customStyle="1">
+  <w:style w:type="paragraph" w:customStyle="1" w:styleId="Table-ColHead">
     <w:name w:val="Table - Col. Head"/>
     <w:basedOn w:val="DisplayText"/>
     <w:pPr>
@@ -5537,7 +4955,7 @@
       <w:vertAlign w:val="superscript"/>
     </w:rPr>
   </w:style>
-  <w:style w:type="paragraph" w:styleId="FigNum" w:customStyle="1">
+  <w:style w:type="paragraph" w:customStyle="1" w:styleId="FigNum">
     <w:name w:val="Fig Num"/>
     <w:basedOn w:val="Table-ColHead"/>
     <w:pPr>
@@ -5545,16 +4963,16 @@
       <w:spacing w:before="0" w:after="240"/>
     </w:pPr>
   </w:style>
-  <w:style w:type="paragraph" w:styleId="Confidential-Top" w:customStyle="1">
+  <w:style w:type="paragraph" w:customStyle="1" w:styleId="Confidential-Top">
     <w:name w:val="Confidential - Top"/>
     <w:basedOn w:val="Normal"/>
     <w:pPr>
-      <w:framePr w:hSpace="187" w:wrap="auto" w:hAnchor="page" w:vAnchor="page" w:xAlign="center" w:y="361"/>
+      <w:framePr w:hSpace="187" w:wrap="auto" w:vAnchor="page" w:hAnchor="page" w:xAlign="center" w:y="361"/>
       <w:pBdr>
-        <w:top w:val="single" w:color="FF0000" w:sz="6" w:space="1"/>
-        <w:left w:val="single" w:color="FF0000" w:sz="6" w:space="1"/>
-        <w:bottom w:val="single" w:color="FF0000" w:sz="6" w:space="1"/>
-        <w:right w:val="single" w:color="FF0000" w:sz="6" w:space="1"/>
+        <w:top w:val="single" w:sz="6" w:space="1" w:color="FF0000"/>
+        <w:left w:val="single" w:sz="6" w:space="1" w:color="FF0000"/>
+        <w:bottom w:val="single" w:sz="6" w:space="1" w:color="FF0000"/>
+        <w:right w:val="single" w:sz="6" w:space="1" w:color="FF0000"/>
       </w:pBdr>
       <w:shd w:val="solid" w:color="FF0000" w:fill="auto"/>
       <w:spacing w:after="0"/>
@@ -5650,7 +5068,7 @@
       <w:szCs w:val="21"/>
     </w:rPr>
   </w:style>
-  <w:style w:type="paragraph" w:styleId="Contents" w:customStyle="1">
+  <w:style w:type="paragraph" w:customStyle="1" w:styleId="Contents">
     <w:name w:val="Contents"/>
     <w:basedOn w:val="Heading1"/>
     <w:pPr>
@@ -5659,8 +5077,8 @@
         <w:numId w:val="0"/>
       </w:numPr>
       <w:pBdr>
-        <w:top w:val="single" w:color="auto" w:sz="4" w:space="1"/>
-        <w:bottom w:val="single" w:color="auto" w:sz="4" w:space="1"/>
+        <w:top w:val="single" w:sz="4" w:space="1" w:color="auto"/>
+        <w:bottom w:val="single" w:sz="4" w:space="1" w:color="auto"/>
       </w:pBdr>
       <w:shd w:val="pct70" w:color="auto" w:fill="FFFFFF"/>
     </w:pPr>
@@ -5668,16 +5086,16 @@
       <w:noProof/>
     </w:rPr>
   </w:style>
-  <w:style w:type="paragraph" w:styleId="Confidential-Bottom" w:customStyle="1">
+  <w:style w:type="paragraph" w:customStyle="1" w:styleId="Confidential-Bottom">
     <w:name w:val="Confidential - Bottom"/>
     <w:basedOn w:val="Footer"/>
     <w:pPr>
-      <w:framePr w:hSpace="187" w:wrap="auto" w:hAnchor="page" w:vAnchor="page" w:xAlign="center" w:y="15265"/>
+      <w:framePr w:hSpace="187" w:wrap="auto" w:vAnchor="page" w:hAnchor="page" w:xAlign="center" w:y="15265"/>
       <w:pBdr>
-        <w:top w:val="single" w:color="FF0000" w:sz="6" w:space="1"/>
-        <w:left w:val="single" w:color="FF0000" w:sz="6" w:space="1"/>
-        <w:bottom w:val="single" w:color="FF0000" w:sz="6" w:space="1"/>
-        <w:right w:val="single" w:color="FF0000" w:sz="6" w:space="1"/>
+        <w:top w:val="single" w:sz="6" w:space="1" w:color="FF0000"/>
+        <w:left w:val="single" w:sz="6" w:space="1" w:color="FF0000"/>
+        <w:bottom w:val="single" w:sz="6" w:space="1" w:color="FF0000"/>
+        <w:right w:val="single" w:sz="6" w:space="1" w:color="FF0000"/>
       </w:pBdr>
       <w:shd w:val="solid" w:color="FF0000" w:fill="auto"/>
     </w:pPr>
@@ -5687,7 +5105,7 @@
       <w:sz w:val="14"/>
     </w:rPr>
   </w:style>
-  <w:style w:type="paragraph" w:styleId="Title-Subject" w:customStyle="1">
+  <w:style w:type="paragraph" w:customStyle="1" w:styleId="Title-Subject">
     <w:name w:val="Title - Subject"/>
     <w:basedOn w:val="Title"/>
     <w:next w:val="Title-Filename"/>
@@ -5718,7 +5136,7 @@
       <w:sz w:val="44"/>
     </w:rPr>
   </w:style>
-  <w:style w:type="paragraph" w:styleId="Title-Filename" w:customStyle="1">
+  <w:style w:type="paragraph" w:customStyle="1" w:styleId="Title-Filename">
     <w:name w:val="Title - Filename"/>
     <w:basedOn w:val="Title"/>
     <w:next w:val="Title-Date"/>
@@ -5732,7 +5150,7 @@
       <w:sz w:val="24"/>
     </w:rPr>
   </w:style>
-  <w:style w:type="paragraph" w:styleId="Title-Date" w:customStyle="1">
+  <w:style w:type="paragraph" w:customStyle="1" w:styleId="Title-Date">
     <w:name w:val="Title - Date"/>
     <w:basedOn w:val="Title"/>
     <w:next w:val="Title-Revision"/>
@@ -5746,7 +5164,7 @@
       <w:sz w:val="28"/>
     </w:rPr>
   </w:style>
-  <w:style w:type="paragraph" w:styleId="Title-Revision" w:customStyle="1">
+  <w:style w:type="paragraph" w:customStyle="1" w:styleId="Title-Revision">
     <w:name w:val="Title - Revision"/>
     <w:basedOn w:val="Title"/>
     <w:pPr>
@@ -5778,7 +5196,7 @@
       <w:u w:val="single"/>
     </w:rPr>
   </w:style>
-  <w:style w:type="paragraph" w:styleId="TableText" w:customStyle="1">
+  <w:style w:type="paragraph" w:customStyle="1" w:styleId="TableText">
     <w:name w:val="Table Text"/>
     <w:basedOn w:val="Normal"/>
     <w:pPr>
@@ -5789,7 +5207,7 @@
       <w:sz w:val="24"/>
     </w:rPr>
   </w:style>
-  <w:style w:type="paragraph" w:styleId="Comment0" w:customStyle="1">
+  <w:style w:type="paragraph" w:customStyle="1" w:styleId="Comment0">
     <w:name w:val="Comment"/>
     <w:basedOn w:val="Normal"/>
     <w:pPr>
@@ -5813,7 +5231,7 @@
       <w:u w:val="single"/>
     </w:rPr>
   </w:style>
-  <w:style w:type="paragraph" w:styleId="Title-OrganizationName" w:customStyle="1">
+  <w:style w:type="paragraph" w:customStyle="1" w:styleId="Title-OrganizationName">
     <w:name w:val="Title - Organization Name"/>
     <w:basedOn w:val="Title"/>
     <w:pPr>
@@ -5888,7 +5306,7 @@
       <w:szCs w:val="21"/>
     </w:rPr>
   </w:style>
-  <w:style w:type="paragraph" w:styleId="ByLine" w:customStyle="1">
+  <w:style w:type="paragraph" w:customStyle="1" w:styleId="ByLine">
     <w:name w:val="ByLine"/>
     <w:basedOn w:val="Title"/>
     <w:pPr>
@@ -5903,7 +5321,7 @@
       <w:lang w:bidi="he-IL"/>
     </w:rPr>
   </w:style>
-  <w:style w:type="character" w:styleId="Heading2Char" w:customStyle="1">
+  <w:style w:type="character" w:customStyle="1" w:styleId="Heading2Char">
     <w:name w:val="Heading 2 Char"/>
     <w:basedOn w:val="DefaultParagraphFont"/>
     <w:link w:val="Heading2"/>
@@ -5931,7 +5349,7 @@
       <w:szCs w:val="18"/>
     </w:rPr>
   </w:style>
-  <w:style w:type="character" w:styleId="BalloonTextChar" w:customStyle="1">
+  <w:style w:type="character" w:customStyle="1" w:styleId="BalloonTextChar">
     <w:name w:val="Balloon Text Char"/>
     <w:basedOn w:val="DefaultParagraphFont"/>
     <w:link w:val="BalloonText"/>

</xml_diff>